<commit_message>
Rapport : Ajout des diagrammes
</commit_message>
<xml_diff>
--- a/Soutenance/Rapport.docx
+++ b/Soutenance/Rapport.docx
@@ -283,8 +283,1084 @@
             <w:br w:type="page"/>
           </w:r>
         </w:p>
-        <w:bookmarkStart w:id="0" w:name="_GoBack" w:displacedByCustomXml="next"/>
-        <w:bookmarkEnd w:id="0" w:displacedByCustomXml="next"/>
+      </w:sdtContent>
+    </w:sdt>
+    <w:sdt>
+      <w:sdtPr>
+        <w:id w:val="307288276"/>
+        <w:docPartObj>
+          <w:docPartGallery w:val="Table of Contents"/>
+          <w:docPartUnique/>
+        </w:docPartObj>
+      </w:sdtPr>
+      <w:sdtEndPr>
+        <w:rPr>
+          <w:rFonts w:asciiTheme="minorHAnsi" w:eastAsiaTheme="minorHAnsi" w:hAnsiTheme="minorHAnsi" w:cstheme="minorBidi"/>
+          <w:color w:val="auto"/>
+          <w:sz w:val="22"/>
+          <w:szCs w:val="22"/>
+          <w:lang w:eastAsia="en-US"/>
+        </w:rPr>
+      </w:sdtEndPr>
+      <w:sdtContent>
+        <w:p>
+          <w:pPr>
+            <w:pStyle w:val="En-ttedetabledesmatires"/>
+          </w:pPr>
+          <w:r>
+            <w:t>Table des matières</w:t>
+          </w:r>
+        </w:p>
+        <w:p>
+          <w:pPr>
+            <w:pStyle w:val="TM1"/>
+            <w:tabs>
+              <w:tab w:val="left" w:pos="440"/>
+              <w:tab w:val="right" w:leader="dot" w:pos="9062"/>
+            </w:tabs>
+            <w:rPr>
+              <w:rFonts w:eastAsiaTheme="minorEastAsia"/>
+              <w:noProof/>
+              <w:lang w:eastAsia="fr-FR"/>
+            </w:rPr>
+          </w:pPr>
+          <w:r>
+            <w:fldChar w:fldCharType="begin"/>
+          </w:r>
+          <w:r>
+            <w:instrText xml:space="preserve"> TOC \o "1-3" \h \z \u </w:instrText>
+          </w:r>
+          <w:r>
+            <w:fldChar w:fldCharType="separate"/>
+          </w:r>
+          <w:hyperlink w:anchor="_Toc342420974" w:history="1">
+            <w:r>
+              <w:rPr>
+                <w:rStyle w:val="Lienhypertexte"/>
+                <w:noProof/>
+              </w:rPr>
+              <w:t>1.</w:t>
+            </w:r>
+            <w:r>
+              <w:rPr>
+                <w:rFonts w:eastAsiaTheme="minorEastAsia"/>
+                <w:noProof/>
+                <w:lang w:eastAsia="fr-FR"/>
+              </w:rPr>
+              <w:tab/>
+            </w:r>
+            <w:r>
+              <w:rPr>
+                <w:rStyle w:val="Lienhypertexte"/>
+                <w:noProof/>
+              </w:rPr>
+              <w:t>Introduction</w:t>
+            </w:r>
+            <w:r>
+              <w:rPr>
+                <w:noProof/>
+                <w:webHidden/>
+              </w:rPr>
+              <w:tab/>
+            </w:r>
+            <w:r>
+              <w:rPr>
+                <w:noProof/>
+                <w:webHidden/>
+              </w:rPr>
+              <w:fldChar w:fldCharType="begin"/>
+            </w:r>
+            <w:r>
+              <w:rPr>
+                <w:noProof/>
+                <w:webHidden/>
+              </w:rPr>
+              <w:instrText xml:space="preserve"> PAGEREF _Toc342420974 \h </w:instrText>
+            </w:r>
+            <w:r>
+              <w:rPr>
+                <w:noProof/>
+                <w:webHidden/>
+              </w:rPr>
+            </w:r>
+            <w:r>
+              <w:rPr>
+                <w:noProof/>
+                <w:webHidden/>
+              </w:rPr>
+              <w:fldChar w:fldCharType="separate"/>
+            </w:r>
+            <w:r>
+              <w:rPr>
+                <w:noProof/>
+                <w:webHidden/>
+              </w:rPr>
+              <w:t>2</w:t>
+            </w:r>
+            <w:r>
+              <w:rPr>
+                <w:noProof/>
+                <w:webHidden/>
+              </w:rPr>
+              <w:fldChar w:fldCharType="end"/>
+            </w:r>
+          </w:hyperlink>
+        </w:p>
+        <w:p>
+          <w:pPr>
+            <w:pStyle w:val="TM2"/>
+            <w:tabs>
+              <w:tab w:val="left" w:pos="880"/>
+              <w:tab w:val="right" w:leader="dot" w:pos="9062"/>
+            </w:tabs>
+            <w:rPr>
+              <w:rFonts w:eastAsiaTheme="minorEastAsia"/>
+              <w:noProof/>
+              <w:lang w:eastAsia="fr-FR"/>
+            </w:rPr>
+          </w:pPr>
+          <w:hyperlink w:anchor="_Toc342420975" w:history="1">
+            <w:r>
+              <w:rPr>
+                <w:rStyle w:val="Lienhypertexte"/>
+                <w:noProof/>
+              </w:rPr>
+              <w:t>1.1.</w:t>
+            </w:r>
+            <w:r>
+              <w:rPr>
+                <w:rFonts w:eastAsiaTheme="minorEastAsia"/>
+                <w:noProof/>
+                <w:lang w:eastAsia="fr-FR"/>
+              </w:rPr>
+              <w:tab/>
+            </w:r>
+            <w:r>
+              <w:rPr>
+                <w:rStyle w:val="Lienhypertexte"/>
+                <w:noProof/>
+              </w:rPr>
+              <w:t>Contexte du projet</w:t>
+            </w:r>
+            <w:r>
+              <w:rPr>
+                <w:noProof/>
+                <w:webHidden/>
+              </w:rPr>
+              <w:tab/>
+            </w:r>
+            <w:r>
+              <w:rPr>
+                <w:noProof/>
+                <w:webHidden/>
+              </w:rPr>
+              <w:fldChar w:fldCharType="begin"/>
+            </w:r>
+            <w:r>
+              <w:rPr>
+                <w:noProof/>
+                <w:webHidden/>
+              </w:rPr>
+              <w:instrText xml:space="preserve"> PAGEREF _Toc342420975 \h </w:instrText>
+            </w:r>
+            <w:r>
+              <w:rPr>
+                <w:noProof/>
+                <w:webHidden/>
+              </w:rPr>
+            </w:r>
+            <w:r>
+              <w:rPr>
+                <w:noProof/>
+                <w:webHidden/>
+              </w:rPr>
+              <w:fldChar w:fldCharType="separate"/>
+            </w:r>
+            <w:r>
+              <w:rPr>
+                <w:noProof/>
+                <w:webHidden/>
+              </w:rPr>
+              <w:t>2</w:t>
+            </w:r>
+            <w:r>
+              <w:rPr>
+                <w:noProof/>
+                <w:webHidden/>
+              </w:rPr>
+              <w:fldChar w:fldCharType="end"/>
+            </w:r>
+          </w:hyperlink>
+        </w:p>
+        <w:p>
+          <w:pPr>
+            <w:pStyle w:val="TM2"/>
+            <w:tabs>
+              <w:tab w:val="left" w:pos="880"/>
+              <w:tab w:val="right" w:leader="dot" w:pos="9062"/>
+            </w:tabs>
+            <w:rPr>
+              <w:rFonts w:eastAsiaTheme="minorEastAsia"/>
+              <w:noProof/>
+              <w:lang w:eastAsia="fr-FR"/>
+            </w:rPr>
+          </w:pPr>
+          <w:hyperlink w:anchor="_Toc342420976" w:history="1">
+            <w:r>
+              <w:rPr>
+                <w:rStyle w:val="Lienhypertexte"/>
+                <w:noProof/>
+              </w:rPr>
+              <w:t>1.2.</w:t>
+            </w:r>
+            <w:r>
+              <w:rPr>
+                <w:rFonts w:eastAsiaTheme="minorEastAsia"/>
+                <w:noProof/>
+                <w:lang w:eastAsia="fr-FR"/>
+              </w:rPr>
+              <w:tab/>
+            </w:r>
+            <w:r>
+              <w:rPr>
+                <w:rStyle w:val="Lienhypertexte"/>
+                <w:noProof/>
+              </w:rPr>
+              <w:t>Equipe</w:t>
+            </w:r>
+            <w:r>
+              <w:rPr>
+                <w:noProof/>
+                <w:webHidden/>
+              </w:rPr>
+              <w:tab/>
+            </w:r>
+            <w:r>
+              <w:rPr>
+                <w:noProof/>
+                <w:webHidden/>
+              </w:rPr>
+              <w:fldChar w:fldCharType="begin"/>
+            </w:r>
+            <w:r>
+              <w:rPr>
+                <w:noProof/>
+                <w:webHidden/>
+              </w:rPr>
+              <w:instrText xml:space="preserve"> PAGEREF _Toc342420976 \h </w:instrText>
+            </w:r>
+            <w:r>
+              <w:rPr>
+                <w:noProof/>
+                <w:webHidden/>
+              </w:rPr>
+            </w:r>
+            <w:r>
+              <w:rPr>
+                <w:noProof/>
+                <w:webHidden/>
+              </w:rPr>
+              <w:fldChar w:fldCharType="separate"/>
+            </w:r>
+            <w:r>
+              <w:rPr>
+                <w:noProof/>
+                <w:webHidden/>
+              </w:rPr>
+              <w:t>2</w:t>
+            </w:r>
+            <w:r>
+              <w:rPr>
+                <w:noProof/>
+                <w:webHidden/>
+              </w:rPr>
+              <w:fldChar w:fldCharType="end"/>
+            </w:r>
+          </w:hyperlink>
+        </w:p>
+        <w:p>
+          <w:pPr>
+            <w:pStyle w:val="TM2"/>
+            <w:tabs>
+              <w:tab w:val="left" w:pos="880"/>
+              <w:tab w:val="right" w:leader="dot" w:pos="9062"/>
+            </w:tabs>
+            <w:rPr>
+              <w:rFonts w:eastAsiaTheme="minorEastAsia"/>
+              <w:noProof/>
+              <w:lang w:eastAsia="fr-FR"/>
+            </w:rPr>
+          </w:pPr>
+          <w:hyperlink w:anchor="_Toc342420977" w:history="1">
+            <w:r>
+              <w:rPr>
+                <w:rStyle w:val="Lienhypertexte"/>
+                <w:noProof/>
+              </w:rPr>
+              <w:t>1.3.</w:t>
+            </w:r>
+            <w:r>
+              <w:rPr>
+                <w:rFonts w:eastAsiaTheme="minorEastAsia"/>
+                <w:noProof/>
+                <w:lang w:eastAsia="fr-FR"/>
+              </w:rPr>
+              <w:tab/>
+            </w:r>
+            <w:r>
+              <w:rPr>
+                <w:rStyle w:val="Lienhypertexte"/>
+                <w:noProof/>
+              </w:rPr>
+              <w:t>Ce qui a été fait</w:t>
+            </w:r>
+            <w:r>
+              <w:rPr>
+                <w:noProof/>
+                <w:webHidden/>
+              </w:rPr>
+              <w:tab/>
+            </w:r>
+            <w:r>
+              <w:rPr>
+                <w:noProof/>
+                <w:webHidden/>
+              </w:rPr>
+              <w:fldChar w:fldCharType="begin"/>
+            </w:r>
+            <w:r>
+              <w:rPr>
+                <w:noProof/>
+                <w:webHidden/>
+              </w:rPr>
+              <w:instrText xml:space="preserve"> PAGEREF _Toc342420977 \h </w:instrText>
+            </w:r>
+            <w:r>
+              <w:rPr>
+                <w:noProof/>
+                <w:webHidden/>
+              </w:rPr>
+            </w:r>
+            <w:r>
+              <w:rPr>
+                <w:noProof/>
+                <w:webHidden/>
+              </w:rPr>
+              <w:fldChar w:fldCharType="separate"/>
+            </w:r>
+            <w:r>
+              <w:rPr>
+                <w:noProof/>
+                <w:webHidden/>
+              </w:rPr>
+              <w:t>2</w:t>
+            </w:r>
+            <w:r>
+              <w:rPr>
+                <w:noProof/>
+                <w:webHidden/>
+              </w:rPr>
+              <w:fldChar w:fldCharType="end"/>
+            </w:r>
+          </w:hyperlink>
+        </w:p>
+        <w:p>
+          <w:pPr>
+            <w:pStyle w:val="TM1"/>
+            <w:tabs>
+              <w:tab w:val="left" w:pos="440"/>
+              <w:tab w:val="right" w:leader="dot" w:pos="9062"/>
+            </w:tabs>
+            <w:rPr>
+              <w:rFonts w:eastAsiaTheme="minorEastAsia"/>
+              <w:noProof/>
+              <w:lang w:eastAsia="fr-FR"/>
+            </w:rPr>
+          </w:pPr>
+          <w:hyperlink w:anchor="_Toc342420978" w:history="1">
+            <w:r>
+              <w:rPr>
+                <w:rStyle w:val="Lienhypertexte"/>
+                <w:noProof/>
+              </w:rPr>
+              <w:t>2.</w:t>
+            </w:r>
+            <w:r>
+              <w:rPr>
+                <w:rFonts w:eastAsiaTheme="minorEastAsia"/>
+                <w:noProof/>
+                <w:lang w:eastAsia="fr-FR"/>
+              </w:rPr>
+              <w:tab/>
+            </w:r>
+            <w:r>
+              <w:rPr>
+                <w:rStyle w:val="Lienhypertexte"/>
+                <w:noProof/>
+              </w:rPr>
+              <w:t>Réalisation</w:t>
+            </w:r>
+            <w:r>
+              <w:rPr>
+                <w:noProof/>
+                <w:webHidden/>
+              </w:rPr>
+              <w:tab/>
+            </w:r>
+            <w:r>
+              <w:rPr>
+                <w:noProof/>
+                <w:webHidden/>
+              </w:rPr>
+              <w:fldChar w:fldCharType="begin"/>
+            </w:r>
+            <w:r>
+              <w:rPr>
+                <w:noProof/>
+                <w:webHidden/>
+              </w:rPr>
+              <w:instrText xml:space="preserve"> PAGEREF _Toc342420978 \h </w:instrText>
+            </w:r>
+            <w:r>
+              <w:rPr>
+                <w:noProof/>
+                <w:webHidden/>
+              </w:rPr>
+            </w:r>
+            <w:r>
+              <w:rPr>
+                <w:noProof/>
+                <w:webHidden/>
+              </w:rPr>
+              <w:fldChar w:fldCharType="separate"/>
+            </w:r>
+            <w:r>
+              <w:rPr>
+                <w:noProof/>
+                <w:webHidden/>
+              </w:rPr>
+              <w:t>2</w:t>
+            </w:r>
+            <w:r>
+              <w:rPr>
+                <w:noProof/>
+                <w:webHidden/>
+              </w:rPr>
+              <w:fldChar w:fldCharType="end"/>
+            </w:r>
+          </w:hyperlink>
+        </w:p>
+        <w:p>
+          <w:pPr>
+            <w:pStyle w:val="TM2"/>
+            <w:tabs>
+              <w:tab w:val="left" w:pos="880"/>
+              <w:tab w:val="right" w:leader="dot" w:pos="9062"/>
+            </w:tabs>
+            <w:rPr>
+              <w:rFonts w:eastAsiaTheme="minorEastAsia"/>
+              <w:noProof/>
+              <w:lang w:eastAsia="fr-FR"/>
+            </w:rPr>
+          </w:pPr>
+          <w:hyperlink w:anchor="_Toc342420979" w:history="1">
+            <w:r>
+              <w:rPr>
+                <w:rStyle w:val="Lienhypertexte"/>
+                <w:noProof/>
+              </w:rPr>
+              <w:t>2.1.</w:t>
+            </w:r>
+            <w:r>
+              <w:rPr>
+                <w:rFonts w:eastAsiaTheme="minorEastAsia"/>
+                <w:noProof/>
+                <w:lang w:eastAsia="fr-FR"/>
+              </w:rPr>
+              <w:tab/>
+            </w:r>
+            <w:r>
+              <w:rPr>
+                <w:rStyle w:val="Lienhypertexte"/>
+                <w:noProof/>
+              </w:rPr>
+              <w:t>Conception</w:t>
+            </w:r>
+            <w:r>
+              <w:rPr>
+                <w:noProof/>
+                <w:webHidden/>
+              </w:rPr>
+              <w:tab/>
+            </w:r>
+            <w:r>
+              <w:rPr>
+                <w:noProof/>
+                <w:webHidden/>
+              </w:rPr>
+              <w:fldChar w:fldCharType="begin"/>
+            </w:r>
+            <w:r>
+              <w:rPr>
+                <w:noProof/>
+                <w:webHidden/>
+              </w:rPr>
+              <w:instrText xml:space="preserve"> PAGEREF _Toc342420979 \h </w:instrText>
+            </w:r>
+            <w:r>
+              <w:rPr>
+                <w:noProof/>
+                <w:webHidden/>
+              </w:rPr>
+            </w:r>
+            <w:r>
+              <w:rPr>
+                <w:noProof/>
+                <w:webHidden/>
+              </w:rPr>
+              <w:fldChar w:fldCharType="separate"/>
+            </w:r>
+            <w:r>
+              <w:rPr>
+                <w:noProof/>
+                <w:webHidden/>
+              </w:rPr>
+              <w:t>2</w:t>
+            </w:r>
+            <w:r>
+              <w:rPr>
+                <w:noProof/>
+                <w:webHidden/>
+              </w:rPr>
+              <w:fldChar w:fldCharType="end"/>
+            </w:r>
+          </w:hyperlink>
+        </w:p>
+        <w:p>
+          <w:pPr>
+            <w:pStyle w:val="TM2"/>
+            <w:tabs>
+              <w:tab w:val="left" w:pos="880"/>
+              <w:tab w:val="right" w:leader="dot" w:pos="9062"/>
+            </w:tabs>
+            <w:rPr>
+              <w:rFonts w:eastAsiaTheme="minorEastAsia"/>
+              <w:noProof/>
+              <w:lang w:eastAsia="fr-FR"/>
+            </w:rPr>
+          </w:pPr>
+          <w:hyperlink w:anchor="_Toc342420980" w:history="1">
+            <w:r>
+              <w:rPr>
+                <w:rStyle w:val="Lienhypertexte"/>
+                <w:noProof/>
+              </w:rPr>
+              <w:t>2.2.</w:t>
+            </w:r>
+            <w:r>
+              <w:rPr>
+                <w:rFonts w:eastAsiaTheme="minorEastAsia"/>
+                <w:noProof/>
+                <w:lang w:eastAsia="fr-FR"/>
+              </w:rPr>
+              <w:tab/>
+            </w:r>
+            <w:r>
+              <w:rPr>
+                <w:rStyle w:val="Lienhypertexte"/>
+                <w:noProof/>
+              </w:rPr>
+              <w:t>Développement</w:t>
+            </w:r>
+            <w:r>
+              <w:rPr>
+                <w:noProof/>
+                <w:webHidden/>
+              </w:rPr>
+              <w:tab/>
+            </w:r>
+            <w:r>
+              <w:rPr>
+                <w:noProof/>
+                <w:webHidden/>
+              </w:rPr>
+              <w:fldChar w:fldCharType="begin"/>
+            </w:r>
+            <w:r>
+              <w:rPr>
+                <w:noProof/>
+                <w:webHidden/>
+              </w:rPr>
+              <w:instrText xml:space="preserve"> PAGEREF _Toc342420980 \h </w:instrText>
+            </w:r>
+            <w:r>
+              <w:rPr>
+                <w:noProof/>
+                <w:webHidden/>
+              </w:rPr>
+            </w:r>
+            <w:r>
+              <w:rPr>
+                <w:noProof/>
+                <w:webHidden/>
+              </w:rPr>
+              <w:fldChar w:fldCharType="separate"/>
+            </w:r>
+            <w:r>
+              <w:rPr>
+                <w:noProof/>
+                <w:webHidden/>
+              </w:rPr>
+              <w:t>2</w:t>
+            </w:r>
+            <w:r>
+              <w:rPr>
+                <w:noProof/>
+                <w:webHidden/>
+              </w:rPr>
+              <w:fldChar w:fldCharType="end"/>
+            </w:r>
+          </w:hyperlink>
+        </w:p>
+        <w:p>
+          <w:pPr>
+            <w:pStyle w:val="TM1"/>
+            <w:tabs>
+              <w:tab w:val="left" w:pos="440"/>
+              <w:tab w:val="right" w:leader="dot" w:pos="9062"/>
+            </w:tabs>
+            <w:rPr>
+              <w:rFonts w:eastAsiaTheme="minorEastAsia"/>
+              <w:noProof/>
+              <w:lang w:eastAsia="fr-FR"/>
+            </w:rPr>
+          </w:pPr>
+          <w:hyperlink w:anchor="_Toc342420981" w:history="1">
+            <w:r>
+              <w:rPr>
+                <w:rStyle w:val="Lienhypertexte"/>
+                <w:noProof/>
+              </w:rPr>
+              <w:t>3.</w:t>
+            </w:r>
+            <w:r>
+              <w:rPr>
+                <w:rFonts w:eastAsiaTheme="minorEastAsia"/>
+                <w:noProof/>
+                <w:lang w:eastAsia="fr-FR"/>
+              </w:rPr>
+              <w:tab/>
+            </w:r>
+            <w:r>
+              <w:rPr>
+                <w:rStyle w:val="Lienhypertexte"/>
+                <w:noProof/>
+              </w:rPr>
+              <w:t>Mode d’emploi</w:t>
+            </w:r>
+            <w:r>
+              <w:rPr>
+                <w:noProof/>
+                <w:webHidden/>
+              </w:rPr>
+              <w:tab/>
+            </w:r>
+            <w:r>
+              <w:rPr>
+                <w:noProof/>
+                <w:webHidden/>
+              </w:rPr>
+              <w:fldChar w:fldCharType="begin"/>
+            </w:r>
+            <w:r>
+              <w:rPr>
+                <w:noProof/>
+                <w:webHidden/>
+              </w:rPr>
+              <w:instrText xml:space="preserve"> PAGEREF _Toc342420981 \h </w:instrText>
+            </w:r>
+            <w:r>
+              <w:rPr>
+                <w:noProof/>
+                <w:webHidden/>
+              </w:rPr>
+            </w:r>
+            <w:r>
+              <w:rPr>
+                <w:noProof/>
+                <w:webHidden/>
+              </w:rPr>
+              <w:fldChar w:fldCharType="separate"/>
+            </w:r>
+            <w:r>
+              <w:rPr>
+                <w:noProof/>
+                <w:webHidden/>
+              </w:rPr>
+              <w:t>2</w:t>
+            </w:r>
+            <w:r>
+              <w:rPr>
+                <w:noProof/>
+                <w:webHidden/>
+              </w:rPr>
+              <w:fldChar w:fldCharType="end"/>
+            </w:r>
+          </w:hyperlink>
+        </w:p>
+        <w:p>
+          <w:pPr>
+            <w:pStyle w:val="TM2"/>
+            <w:tabs>
+              <w:tab w:val="left" w:pos="880"/>
+              <w:tab w:val="right" w:leader="dot" w:pos="9062"/>
+            </w:tabs>
+            <w:rPr>
+              <w:rFonts w:eastAsiaTheme="minorEastAsia"/>
+              <w:noProof/>
+              <w:lang w:eastAsia="fr-FR"/>
+            </w:rPr>
+          </w:pPr>
+          <w:hyperlink w:anchor="_Toc342420982" w:history="1">
+            <w:r>
+              <w:rPr>
+                <w:rStyle w:val="Lienhypertexte"/>
+                <w:noProof/>
+              </w:rPr>
+              <w:t>3.1.</w:t>
+            </w:r>
+            <w:r>
+              <w:rPr>
+                <w:rFonts w:eastAsiaTheme="minorEastAsia"/>
+                <w:noProof/>
+                <w:lang w:eastAsia="fr-FR"/>
+              </w:rPr>
+              <w:tab/>
+            </w:r>
+            <w:r>
+              <w:rPr>
+                <w:rStyle w:val="Lienhypertexte"/>
+                <w:noProof/>
+              </w:rPr>
+              <w:t>Compilation, déploiement et exécution</w:t>
+            </w:r>
+            <w:r>
+              <w:rPr>
+                <w:noProof/>
+                <w:webHidden/>
+              </w:rPr>
+              <w:tab/>
+            </w:r>
+            <w:r>
+              <w:rPr>
+                <w:noProof/>
+                <w:webHidden/>
+              </w:rPr>
+              <w:fldChar w:fldCharType="begin"/>
+            </w:r>
+            <w:r>
+              <w:rPr>
+                <w:noProof/>
+                <w:webHidden/>
+              </w:rPr>
+              <w:instrText xml:space="preserve"> PAGEREF _Toc342420982 \h </w:instrText>
+            </w:r>
+            <w:r>
+              <w:rPr>
+                <w:noProof/>
+                <w:webHidden/>
+              </w:rPr>
+            </w:r>
+            <w:r>
+              <w:rPr>
+                <w:noProof/>
+                <w:webHidden/>
+              </w:rPr>
+              <w:fldChar w:fldCharType="separate"/>
+            </w:r>
+            <w:r>
+              <w:rPr>
+                <w:noProof/>
+                <w:webHidden/>
+              </w:rPr>
+              <w:t>2</w:t>
+            </w:r>
+            <w:r>
+              <w:rPr>
+                <w:noProof/>
+                <w:webHidden/>
+              </w:rPr>
+              <w:fldChar w:fldCharType="end"/>
+            </w:r>
+          </w:hyperlink>
+        </w:p>
+        <w:p>
+          <w:pPr>
+            <w:pStyle w:val="TM2"/>
+            <w:tabs>
+              <w:tab w:val="left" w:pos="880"/>
+              <w:tab w:val="right" w:leader="dot" w:pos="9062"/>
+            </w:tabs>
+            <w:rPr>
+              <w:rFonts w:eastAsiaTheme="minorEastAsia"/>
+              <w:noProof/>
+              <w:lang w:eastAsia="fr-FR"/>
+            </w:rPr>
+          </w:pPr>
+          <w:hyperlink w:anchor="_Toc342420983" w:history="1">
+            <w:r>
+              <w:rPr>
+                <w:rStyle w:val="Lienhypertexte"/>
+                <w:noProof/>
+              </w:rPr>
+              <w:t>3.2.</w:t>
+            </w:r>
+            <w:r>
+              <w:rPr>
+                <w:rFonts w:eastAsiaTheme="minorEastAsia"/>
+                <w:noProof/>
+                <w:lang w:eastAsia="fr-FR"/>
+              </w:rPr>
+              <w:tab/>
+            </w:r>
+            <w:r>
+              <w:rPr>
+                <w:rStyle w:val="Lienhypertexte"/>
+                <w:noProof/>
+              </w:rPr>
+              <w:t>Exemples</w:t>
+            </w:r>
+            <w:r>
+              <w:rPr>
+                <w:noProof/>
+                <w:webHidden/>
+              </w:rPr>
+              <w:tab/>
+            </w:r>
+            <w:r>
+              <w:rPr>
+                <w:noProof/>
+                <w:webHidden/>
+              </w:rPr>
+              <w:fldChar w:fldCharType="begin"/>
+            </w:r>
+            <w:r>
+              <w:rPr>
+                <w:noProof/>
+                <w:webHidden/>
+              </w:rPr>
+              <w:instrText xml:space="preserve"> PAGEREF _Toc342420983 \h </w:instrText>
+            </w:r>
+            <w:r>
+              <w:rPr>
+                <w:noProof/>
+                <w:webHidden/>
+              </w:rPr>
+            </w:r>
+            <w:r>
+              <w:rPr>
+                <w:noProof/>
+                <w:webHidden/>
+              </w:rPr>
+              <w:fldChar w:fldCharType="separate"/>
+            </w:r>
+            <w:r>
+              <w:rPr>
+                <w:noProof/>
+                <w:webHidden/>
+              </w:rPr>
+              <w:t>2</w:t>
+            </w:r>
+            <w:r>
+              <w:rPr>
+                <w:noProof/>
+                <w:webHidden/>
+              </w:rPr>
+              <w:fldChar w:fldCharType="end"/>
+            </w:r>
+          </w:hyperlink>
+        </w:p>
+        <w:p>
+          <w:pPr>
+            <w:pStyle w:val="TM2"/>
+            <w:tabs>
+              <w:tab w:val="left" w:pos="880"/>
+              <w:tab w:val="right" w:leader="dot" w:pos="9062"/>
+            </w:tabs>
+            <w:rPr>
+              <w:rFonts w:eastAsiaTheme="minorEastAsia"/>
+              <w:noProof/>
+              <w:lang w:eastAsia="fr-FR"/>
+            </w:rPr>
+          </w:pPr>
+          <w:hyperlink w:anchor="_Toc342420984" w:history="1">
+            <w:r>
+              <w:rPr>
+                <w:rStyle w:val="Lienhypertexte"/>
+                <w:noProof/>
+              </w:rPr>
+              <w:t>3.3.</w:t>
+            </w:r>
+            <w:r>
+              <w:rPr>
+                <w:rFonts w:eastAsiaTheme="minorEastAsia"/>
+                <w:noProof/>
+                <w:lang w:eastAsia="fr-FR"/>
+              </w:rPr>
+              <w:tab/>
+            </w:r>
+            <w:r>
+              <w:rPr>
+                <w:rStyle w:val="Lienhypertexte"/>
+                <w:noProof/>
+              </w:rPr>
+              <w:t>Tests</w:t>
+            </w:r>
+            <w:r>
+              <w:rPr>
+                <w:noProof/>
+                <w:webHidden/>
+              </w:rPr>
+              <w:tab/>
+            </w:r>
+            <w:r>
+              <w:rPr>
+                <w:noProof/>
+                <w:webHidden/>
+              </w:rPr>
+              <w:fldChar w:fldCharType="begin"/>
+            </w:r>
+            <w:r>
+              <w:rPr>
+                <w:noProof/>
+                <w:webHidden/>
+              </w:rPr>
+              <w:instrText xml:space="preserve"> PAGEREF _Toc342420984 \h </w:instrText>
+            </w:r>
+            <w:r>
+              <w:rPr>
+                <w:noProof/>
+                <w:webHidden/>
+              </w:rPr>
+            </w:r>
+            <w:r>
+              <w:rPr>
+                <w:noProof/>
+                <w:webHidden/>
+              </w:rPr>
+              <w:fldChar w:fldCharType="separate"/>
+            </w:r>
+            <w:r>
+              <w:rPr>
+                <w:noProof/>
+                <w:webHidden/>
+              </w:rPr>
+              <w:t>2</w:t>
+            </w:r>
+            <w:r>
+              <w:rPr>
+                <w:noProof/>
+                <w:webHidden/>
+              </w:rPr>
+              <w:fldChar w:fldCharType="end"/>
+            </w:r>
+          </w:hyperlink>
+        </w:p>
+        <w:p>
+          <w:pPr>
+            <w:pStyle w:val="TM1"/>
+            <w:tabs>
+              <w:tab w:val="left" w:pos="440"/>
+              <w:tab w:val="right" w:leader="dot" w:pos="9062"/>
+            </w:tabs>
+            <w:rPr>
+              <w:rFonts w:eastAsiaTheme="minorEastAsia"/>
+              <w:noProof/>
+              <w:lang w:eastAsia="fr-FR"/>
+            </w:rPr>
+          </w:pPr>
+          <w:hyperlink w:anchor="_Toc342420985" w:history="1">
+            <w:r>
+              <w:rPr>
+                <w:rStyle w:val="Lienhypertexte"/>
+                <w:noProof/>
+              </w:rPr>
+              <w:t>4.</w:t>
+            </w:r>
+            <w:r>
+              <w:rPr>
+                <w:rFonts w:eastAsiaTheme="minorEastAsia"/>
+                <w:noProof/>
+                <w:lang w:eastAsia="fr-FR"/>
+              </w:rPr>
+              <w:tab/>
+            </w:r>
+            <w:r>
+              <w:rPr>
+                <w:rStyle w:val="Lienhypertexte"/>
+                <w:noProof/>
+              </w:rPr>
+              <w:t>Conclusion</w:t>
+            </w:r>
+            <w:r>
+              <w:rPr>
+                <w:noProof/>
+                <w:webHidden/>
+              </w:rPr>
+              <w:tab/>
+            </w:r>
+            <w:r>
+              <w:rPr>
+                <w:noProof/>
+                <w:webHidden/>
+              </w:rPr>
+              <w:fldChar w:fldCharType="begin"/>
+            </w:r>
+            <w:r>
+              <w:rPr>
+                <w:noProof/>
+                <w:webHidden/>
+              </w:rPr>
+              <w:instrText xml:space="preserve"> PAGEREF _Toc342420985 \h </w:instrText>
+            </w:r>
+            <w:r>
+              <w:rPr>
+                <w:noProof/>
+                <w:webHidden/>
+              </w:rPr>
+            </w:r>
+            <w:r>
+              <w:rPr>
+                <w:noProof/>
+                <w:webHidden/>
+              </w:rPr>
+              <w:fldChar w:fldCharType="separate"/>
+            </w:r>
+            <w:r>
+              <w:rPr>
+                <w:noProof/>
+                <w:webHidden/>
+              </w:rPr>
+              <w:t>2</w:t>
+            </w:r>
+            <w:r>
+              <w:rPr>
+                <w:noProof/>
+                <w:webHidden/>
+              </w:rPr>
+              <w:fldChar w:fldCharType="end"/>
+            </w:r>
+          </w:hyperlink>
+        </w:p>
+        <w:p>
+          <w:r>
+            <w:rPr>
+              <w:b/>
+              <w:bCs/>
+            </w:rPr>
+            <w:fldChar w:fldCharType="end"/>
+          </w:r>
+        </w:p>
       </w:sdtContent>
     </w:sdt>
     <w:p>
@@ -299,7 +1375,6 @@
         </w:rPr>
       </w:pPr>
       <w:r>
-        <w:lastRenderedPageBreak/>
         <w:br w:type="page"/>
       </w:r>
     </w:p>
@@ -311,10 +1386,12 @@
           <w:numId w:val="1"/>
         </w:numPr>
       </w:pPr>
+      <w:bookmarkStart w:id="0" w:name="_Toc342420974"/>
       <w:r>
         <w:lastRenderedPageBreak/>
         <w:t>Introduction</w:t>
       </w:r>
+      <w:bookmarkEnd w:id="0"/>
     </w:p>
     <w:p>
       <w:pPr>
@@ -324,8 +1401,24 @@
           <w:numId w:val="1"/>
         </w:numPr>
       </w:pPr>
-      <w:r>
-        <w:t>Contexte du projet</w:t>
+      <w:bookmarkStart w:id="1" w:name="_Toc342420975"/>
+      <w:r>
+        <w:t>Présentation</w:t>
+      </w:r>
+      <w:r>
+        <w:t xml:space="preserve"> du projet</w:t>
+      </w:r>
+      <w:bookmarkEnd w:id="1"/>
+    </w:p>
+    <w:p>
+      <w:r>
+        <w:t xml:space="preserve">Le projet consiste en un intranet </w:t>
+      </w:r>
+      <w:r>
+        <w:t>permettant la gestion des erreurs de caisse dans les bureaux de Poste. Il est destiné aux agents de la Poste. Il doit permettre de signaler et de régulariser totalement ou partiellement des erreurs de caisse ainsi que d’en assurer le suivi.</w:t>
+      </w:r>
+      <w:r>
+        <w:t xml:space="preserve"> La gestion des droits est également indispensable et l’authentification est obligatoire.</w:t>
       </w:r>
     </w:p>
     <w:p>
@@ -336,8 +1429,60 @@
           <w:numId w:val="1"/>
         </w:numPr>
       </w:pPr>
+      <w:bookmarkStart w:id="2" w:name="_Toc342420976"/>
       <w:r>
         <w:t>Equipe</w:t>
+      </w:r>
+      <w:bookmarkEnd w:id="2"/>
+    </w:p>
+    <w:p>
+      <w:r>
+        <w:t>Notre équipe se compose de</w:t>
+      </w:r>
+      <w:r>
+        <w:t xml:space="preserve"> Emilie </w:t>
+      </w:r>
+      <w:proofErr w:type="spellStart"/>
+      <w:r>
+        <w:t>Bonnin</w:t>
+      </w:r>
+      <w:proofErr w:type="spellEnd"/>
+      <w:r>
+        <w:t xml:space="preserve"> et Morgane </w:t>
+      </w:r>
+      <w:proofErr w:type="spellStart"/>
+      <w:r>
+        <w:t>Lopvet</w:t>
+      </w:r>
+      <w:proofErr w:type="spellEnd"/>
+      <w:r>
+        <w:t xml:space="preserve">, toutes deux apprenties et suivant une formation en ingénierie informatique à </w:t>
+      </w:r>
+      <w:proofErr w:type="spellStart"/>
+      <w:r>
+        <w:t>Epita</w:t>
+      </w:r>
+      <w:proofErr w:type="spellEnd"/>
+      <w:r>
+        <w:t>.</w:t>
+      </w:r>
+    </w:p>
+    <w:p>
+      <w:r>
+        <w:t xml:space="preserve">Morgane travaille chez </w:t>
+      </w:r>
+      <w:proofErr w:type="spellStart"/>
+      <w:r>
+        <w:t>Eureva</w:t>
+      </w:r>
+      <w:proofErr w:type="spellEnd"/>
+      <w:r>
+        <w:t>, société pour laquelle elle développe des applications mobiles, notamment utilisant la reconnaissance d’image.</w:t>
+      </w:r>
+    </w:p>
+    <w:p>
+      <w:r>
+        <w:t xml:space="preserve">Emilie… </w:t>
       </w:r>
     </w:p>
     <w:p>
@@ -348,8 +1493,175 @@
           <w:numId w:val="1"/>
         </w:numPr>
       </w:pPr>
+      <w:bookmarkStart w:id="3" w:name="_Toc342420977"/>
       <w:r>
         <w:t>Ce qui a été fait</w:t>
+      </w:r>
+      <w:bookmarkEnd w:id="3"/>
+    </w:p>
+    <w:p>
+      <w:r>
+        <w:t>Toutes</w:t>
+      </w:r>
+      <w:r>
+        <w:t xml:space="preserve"> les </w:t>
+      </w:r>
+      <w:r>
+        <w:t>fonctionnalités requises dans le sujet ont été implémentées. C’est-à-dire :</w:t>
+      </w:r>
+    </w:p>
+    <w:p>
+      <w:pPr>
+        <w:pStyle w:val="Paragraphedeliste"/>
+        <w:numPr>
+          <w:ilvl w:val="0"/>
+          <w:numId w:val="2"/>
+        </w:numPr>
+      </w:pPr>
+      <w:r>
+        <w:t>Gestion des droits</w:t>
+      </w:r>
+    </w:p>
+    <w:p>
+      <w:pPr>
+        <w:pStyle w:val="Paragraphedeliste"/>
+        <w:numPr>
+          <w:ilvl w:val="0"/>
+          <w:numId w:val="2"/>
+        </w:numPr>
+      </w:pPr>
+      <w:r>
+        <w:t>Déclaration d’une erreur de caisse</w:t>
+      </w:r>
+    </w:p>
+    <w:p>
+      <w:pPr>
+        <w:pStyle w:val="Paragraphedeliste"/>
+        <w:numPr>
+          <w:ilvl w:val="0"/>
+          <w:numId w:val="2"/>
+        </w:numPr>
+      </w:pPr>
+      <w:r>
+        <w:t>Consultation des erreurs de caisses</w:t>
+      </w:r>
+    </w:p>
+    <w:p>
+      <w:pPr>
+        <w:pStyle w:val="Paragraphedeliste"/>
+        <w:numPr>
+          <w:ilvl w:val="0"/>
+          <w:numId w:val="2"/>
+        </w:numPr>
+      </w:pPr>
+      <w:r>
+        <w:t>Régularisation partielle ou totale d’une erreur de caisse</w:t>
+      </w:r>
+    </w:p>
+    <w:p>
+      <w:pPr>
+        <w:pStyle w:val="Paragraphedeliste"/>
+        <w:numPr>
+          <w:ilvl w:val="0"/>
+          <w:numId w:val="2"/>
+        </w:numPr>
+      </w:pPr>
+      <w:r>
+        <w:t>Consultation des régularisations des erreurs de caisse</w:t>
+      </w:r>
+    </w:p>
+    <w:p>
+      <w:pPr>
+        <w:pStyle w:val="Paragraphedeliste"/>
+        <w:numPr>
+          <w:ilvl w:val="0"/>
+          <w:numId w:val="2"/>
+        </w:numPr>
+      </w:pPr>
+      <w:r>
+        <w:t>Calcul des bilans des erreurs de caisse journaliers et périodiques</w:t>
+      </w:r>
+    </w:p>
+    <w:p>
+      <w:pPr>
+        <w:pStyle w:val="Paragraphedeliste"/>
+        <w:numPr>
+          <w:ilvl w:val="0"/>
+          <w:numId w:val="2"/>
+        </w:numPr>
+      </w:pPr>
+      <w:r>
+        <w:t>Envoi d’un mail d’avertissement en cas de dépassement d’un certain montant du bilan (en déficit ou excédent)</w:t>
+      </w:r>
+    </w:p>
+    <w:p>
+      <w:pPr>
+        <w:pStyle w:val="Titre2"/>
+        <w:numPr>
+          <w:ilvl w:val="1"/>
+          <w:numId w:val="1"/>
+        </w:numPr>
+      </w:pPr>
+      <w:r>
+        <w:t>Technologies utilisées</w:t>
+      </w:r>
+    </w:p>
+    <w:p>
+      <w:r>
+        <w:t xml:space="preserve">Nous avons choisi d’utiliser une base de données Oracle </w:t>
+      </w:r>
+      <w:r>
+        <w:t>acces</w:t>
+      </w:r>
+      <w:r>
+        <w:t xml:space="preserve">sible au </w:t>
+      </w:r>
+      <w:r>
+        <w:t>code java grâce à la plateforme</w:t>
+      </w:r>
+      <w:r>
+        <w:t xml:space="preserve"> </w:t>
+      </w:r>
+      <w:r>
+        <w:t>JDBC</w:t>
+      </w:r>
+      <w:r>
+        <w:t>.</w:t>
+      </w:r>
+      <w:r>
+        <w:t xml:space="preserve"> Nous nous sommes servies des servlets ainsi que de pages </w:t>
+      </w:r>
+      <w:proofErr w:type="spellStart"/>
+      <w:r>
+        <w:t>jsp</w:t>
+      </w:r>
+      <w:proofErr w:type="spellEnd"/>
+      <w:r>
+        <w:t xml:space="preserve">. La technologie JSTL ainsi que les EL nous ont permis de faire communiquer le contrôleur avec la vue. Nous avons respecté un modèle MVC. Le serveur </w:t>
+      </w:r>
+      <w:proofErr w:type="spellStart"/>
+      <w:r>
+        <w:t>Tomcat</w:t>
+      </w:r>
+      <w:proofErr w:type="spellEnd"/>
+      <w:r>
+        <w:t xml:space="preserve"> a été utilisé pour déployer l’application. L’API Java mail est également de la partie. Du côté de l’affichage, nous avons utilisé des ccs et du JavaScript via les bibliothèques </w:t>
+      </w:r>
+      <w:proofErr w:type="spellStart"/>
+      <w:r>
+        <w:t>JQuery</w:t>
+      </w:r>
+      <w:proofErr w:type="spellEnd"/>
+      <w:r>
+        <w:t xml:space="preserve"> et </w:t>
+      </w:r>
+      <w:proofErr w:type="spellStart"/>
+      <w:r>
+        <w:t>TableSorter</w:t>
+      </w:r>
+      <w:proofErr w:type="spellEnd"/>
+      <w:r>
+        <w:t>.</w:t>
       </w:r>
     </w:p>
     <w:p>
@@ -360,9 +1672,11 @@
           <w:numId w:val="1"/>
         </w:numPr>
       </w:pPr>
+      <w:bookmarkStart w:id="4" w:name="_Toc342420978"/>
       <w:r>
         <w:t>Réalisation</w:t>
       </w:r>
+      <w:bookmarkEnd w:id="4"/>
     </w:p>
     <w:p>
       <w:pPr>
@@ -372,8 +1686,368 @@
           <w:numId w:val="1"/>
         </w:numPr>
       </w:pPr>
+      <w:bookmarkStart w:id="5" w:name="_Toc342420979"/>
       <w:r>
         <w:t>Conception</w:t>
+      </w:r>
+      <w:bookmarkEnd w:id="5"/>
+    </w:p>
+    <w:p>
+      <w:pPr>
+        <w:pStyle w:val="Titre3"/>
+        <w:numPr>
+          <w:ilvl w:val="2"/>
+          <w:numId w:val="1"/>
+        </w:numPr>
+      </w:pPr>
+      <w:r>
+        <w:t>Modèle</w:t>
+      </w:r>
+      <w:r>
+        <w:t xml:space="preserve"> conceptuel de données</w:t>
+      </w:r>
+    </w:p>
+    <w:p>
+      <w:r>
+        <w:t>Après avoir étudié le sujet, nous avons réalisé ce modèle conceptuel de données. Afin d’avoir une organisation propre et permettre une évolution des fonctionnalités, nous avons séparé au maximum les différentes entités.</w:t>
+      </w:r>
+    </w:p>
+    <w:p>
+      <w:pPr>
+        <w:pStyle w:val="Titre3"/>
+      </w:pPr>
+      <w:r>
+        <w:rPr>
+          <w:noProof/>
+          <w:lang w:eastAsia="fr-FR"/>
+        </w:rPr>
+        <w:lastRenderedPageBreak/>
+        <w:drawing>
+          <wp:inline distT="0" distB="0" distL="0" distR="0" wp14:anchorId="6089C8A1" wp14:editId="20E2A720">
+            <wp:extent cx="5753100" cy="2827020"/>
+            <wp:effectExtent l="0" t="0" r="0" b="0"/>
+            <wp:docPr id="1" name="Image 1" descr="D:\Users\Morgane LOPVET\Documents\Cours\Epita\Projet\Apping 2\Intranet de la Poste\Diagrammes\Diagramme conceptuel de données.jpg"/>
+            <wp:cNvGraphicFramePr>
+              <a:graphicFrameLocks xmlns:a="http://schemas.openxmlformats.org/drawingml/2006/main" noChangeAspect="1"/>
+            </wp:cNvGraphicFramePr>
+            <a:graphic xmlns:a="http://schemas.openxmlformats.org/drawingml/2006/main">
+              <a:graphicData uri="http://schemas.openxmlformats.org/drawingml/2006/picture">
+                <pic:pic xmlns:pic="http://schemas.openxmlformats.org/drawingml/2006/picture">
+                  <pic:nvPicPr>
+                    <pic:cNvPr id="0" name="Picture 1" descr="D:\Users\Morgane LOPVET\Documents\Cours\Epita\Projet\Apping 2\Intranet de la Poste\Diagrammes\Diagramme conceptuel de données.jpg"/>
+                    <pic:cNvPicPr>
+                      <a:picLocks noChangeAspect="1" noChangeArrowheads="1"/>
+                    </pic:cNvPicPr>
+                  </pic:nvPicPr>
+                  <pic:blipFill>
+                    <a:blip r:embed="rId7" cstate="print">
+                      <a:extLst>
+                        <a:ext uri="{28A0092B-C50C-407E-A947-70E740481C1C}">
+                          <a14:useLocalDpi xmlns:a14="http://schemas.microsoft.com/office/drawing/2010/main" val="0"/>
+                        </a:ext>
+                      </a:extLst>
+                    </a:blip>
+                    <a:srcRect/>
+                    <a:stretch>
+                      <a:fillRect/>
+                    </a:stretch>
+                  </pic:blipFill>
+                  <pic:spPr bwMode="auto">
+                    <a:xfrm>
+                      <a:off x="0" y="0"/>
+                      <a:ext cx="5753100" cy="2827020"/>
+                    </a:xfrm>
+                    <a:prstGeom prst="rect">
+                      <a:avLst/>
+                    </a:prstGeom>
+                    <a:noFill/>
+                    <a:ln>
+                      <a:noFill/>
+                    </a:ln>
+                  </pic:spPr>
+                </pic:pic>
+              </a:graphicData>
+            </a:graphic>
+          </wp:inline>
+        </w:drawing>
+      </w:r>
+    </w:p>
+    <w:p>
+      <w:pPr>
+        <w:pStyle w:val="Titre3"/>
+        <w:numPr>
+          <w:ilvl w:val="2"/>
+          <w:numId w:val="1"/>
+        </w:numPr>
+      </w:pPr>
+      <w:r>
+        <w:t>Modèle physique de données</w:t>
+      </w:r>
+    </w:p>
+    <w:p>
+      <w:r>
+        <w:t xml:space="preserve">Le modèle conceptuel de données nous a alors permis de concevoir le modèle physique de données. C’est ce modèle qui représente notre base de données. Le moindre détail, la moindre contrainte a été indiquée dans ce modèle afin que le logiciel </w:t>
+      </w:r>
+      <w:proofErr w:type="spellStart"/>
+      <w:r>
+        <w:t>PowerAMC</w:t>
+      </w:r>
+      <w:proofErr w:type="spellEnd"/>
+      <w:r>
+        <w:t xml:space="preserve"> génère directement le code SQL de création de la base de données.</w:t>
+      </w:r>
+    </w:p>
+    <w:p>
+      <w:r>
+        <w:rPr>
+          <w:noProof/>
+          <w:lang w:eastAsia="fr-FR"/>
+        </w:rPr>
+        <w:drawing>
+          <wp:inline distT="0" distB="0" distL="0" distR="0">
+            <wp:extent cx="5745480" cy="2270760"/>
+            <wp:effectExtent l="0" t="0" r="7620" b="0"/>
+            <wp:docPr id="2" name="Image 2" descr="D:\Users\Morgane LOPVET\Documents\Cours\Epita\Projet\Apping 2\Intranet de la Poste\Diagrammes\Modèle physique de données.jpg"/>
+            <wp:cNvGraphicFramePr>
+              <a:graphicFrameLocks xmlns:a="http://schemas.openxmlformats.org/drawingml/2006/main" noChangeAspect="1"/>
+            </wp:cNvGraphicFramePr>
+            <a:graphic xmlns:a="http://schemas.openxmlformats.org/drawingml/2006/main">
+              <a:graphicData uri="http://schemas.openxmlformats.org/drawingml/2006/picture">
+                <pic:pic xmlns:pic="http://schemas.openxmlformats.org/drawingml/2006/picture">
+                  <pic:nvPicPr>
+                    <pic:cNvPr id="0" name="Picture 2" descr="D:\Users\Morgane LOPVET\Documents\Cours\Epita\Projet\Apping 2\Intranet de la Poste\Diagrammes\Modèle physique de données.jpg"/>
+                    <pic:cNvPicPr>
+                      <a:picLocks noChangeAspect="1" noChangeArrowheads="1"/>
+                    </pic:cNvPicPr>
+                  </pic:nvPicPr>
+                  <pic:blipFill>
+                    <a:blip r:embed="rId8" cstate="print">
+                      <a:extLst>
+                        <a:ext uri="{28A0092B-C50C-407E-A947-70E740481C1C}">
+                          <a14:useLocalDpi xmlns:a14="http://schemas.microsoft.com/office/drawing/2010/main" val="0"/>
+                        </a:ext>
+                      </a:extLst>
+                    </a:blip>
+                    <a:srcRect/>
+                    <a:stretch>
+                      <a:fillRect/>
+                    </a:stretch>
+                  </pic:blipFill>
+                  <pic:spPr bwMode="auto">
+                    <a:xfrm>
+                      <a:off x="0" y="0"/>
+                      <a:ext cx="5745480" cy="2270760"/>
+                    </a:xfrm>
+                    <a:prstGeom prst="rect">
+                      <a:avLst/>
+                    </a:prstGeom>
+                    <a:noFill/>
+                    <a:ln>
+                      <a:noFill/>
+                    </a:ln>
+                  </pic:spPr>
+                </pic:pic>
+              </a:graphicData>
+            </a:graphic>
+          </wp:inline>
+        </w:drawing>
+      </w:r>
+    </w:p>
+    <w:p>
+      <w:pPr>
+        <w:pStyle w:val="Titre3"/>
+        <w:numPr>
+          <w:ilvl w:val="2"/>
+          <w:numId w:val="1"/>
+        </w:numPr>
+      </w:pPr>
+      <w:bookmarkStart w:id="6" w:name="_Toc342420980"/>
+      <w:r>
+        <w:t>Di</w:t>
+      </w:r>
+      <w:r>
+        <w:t>a</w:t>
+      </w:r>
+      <w:r>
+        <w:t xml:space="preserve">gramme </w:t>
+      </w:r>
+      <w:r>
+        <w:t>d’activités</w:t>
+      </w:r>
+      <w:r>
+        <w:t xml:space="preserve"> UML</w:t>
+      </w:r>
+    </w:p>
+    <w:p>
+      <w:r>
+        <w:t>A ce stade de la conception, nous avons voulu avoir une vision plus précise des fonctionnalités à implémenter ainsi que des différents chemins de navigation possibles. A cette fin, nous avons conçu le diagramme d’activités UML suivant.</w:t>
+      </w:r>
+    </w:p>
+    <w:p>
+      <w:r>
+        <w:rPr>
+          <w:noProof/>
+          <w:lang w:eastAsia="fr-FR"/>
+        </w:rPr>
+        <w:lastRenderedPageBreak/>
+        <w:drawing>
+          <wp:inline distT="0" distB="0" distL="0" distR="0">
+            <wp:extent cx="5753100" cy="4290060"/>
+            <wp:effectExtent l="0" t="0" r="0" b="0"/>
+            <wp:docPr id="4" name="Image 4" descr="D:\Users\Morgane LOPVET\Documents\Cours\Epita\Projet\Apping 2\Intranet de la Poste\Diagrammes\Diagramme d'activités UML.jpg"/>
+            <wp:cNvGraphicFramePr>
+              <a:graphicFrameLocks xmlns:a="http://schemas.openxmlformats.org/drawingml/2006/main" noChangeAspect="1"/>
+            </wp:cNvGraphicFramePr>
+            <a:graphic xmlns:a="http://schemas.openxmlformats.org/drawingml/2006/main">
+              <a:graphicData uri="http://schemas.openxmlformats.org/drawingml/2006/picture">
+                <pic:pic xmlns:pic="http://schemas.openxmlformats.org/drawingml/2006/picture">
+                  <pic:nvPicPr>
+                    <pic:cNvPr id="0" name="Picture 4" descr="D:\Users\Morgane LOPVET\Documents\Cours\Epita\Projet\Apping 2\Intranet de la Poste\Diagrammes\Diagramme d'activités UML.jpg"/>
+                    <pic:cNvPicPr>
+                      <a:picLocks noChangeAspect="1" noChangeArrowheads="1"/>
+                    </pic:cNvPicPr>
+                  </pic:nvPicPr>
+                  <pic:blipFill>
+                    <a:blip r:embed="rId9" cstate="print">
+                      <a:extLst>
+                        <a:ext uri="{28A0092B-C50C-407E-A947-70E740481C1C}">
+                          <a14:useLocalDpi xmlns:a14="http://schemas.microsoft.com/office/drawing/2010/main" val="0"/>
+                        </a:ext>
+                      </a:extLst>
+                    </a:blip>
+                    <a:srcRect/>
+                    <a:stretch>
+                      <a:fillRect/>
+                    </a:stretch>
+                  </pic:blipFill>
+                  <pic:spPr bwMode="auto">
+                    <a:xfrm>
+                      <a:off x="0" y="0"/>
+                      <a:ext cx="5753100" cy="4290060"/>
+                    </a:xfrm>
+                    <a:prstGeom prst="rect">
+                      <a:avLst/>
+                    </a:prstGeom>
+                    <a:noFill/>
+                    <a:ln>
+                      <a:noFill/>
+                    </a:ln>
+                  </pic:spPr>
+                </pic:pic>
+              </a:graphicData>
+            </a:graphic>
+          </wp:inline>
+        </w:drawing>
+      </w:r>
+      <w:bookmarkStart w:id="7" w:name="_GoBack"/>
+      <w:bookmarkEnd w:id="7"/>
+    </w:p>
+    <w:p>
+      <w:pPr>
+        <w:pStyle w:val="Titre3"/>
+        <w:numPr>
+          <w:ilvl w:val="2"/>
+          <w:numId w:val="1"/>
+        </w:numPr>
+      </w:pPr>
+      <w:r>
+        <w:t>Diagramme de classes UML</w:t>
+      </w:r>
+    </w:p>
+    <w:p>
+      <w:r>
+        <w:t>Une fois la base de donnée</w:t>
+      </w:r>
+      <w:r>
+        <w:t>s</w:t>
+      </w:r>
+      <w:r>
+        <w:t xml:space="preserve"> mise en place</w:t>
+      </w:r>
+      <w:r>
+        <w:t xml:space="preserve"> et le digramme d’activité défini</w:t>
+      </w:r>
+      <w:r>
+        <w:t xml:space="preserve">, </w:t>
+      </w:r>
+      <w:r>
+        <w:t>nous avons réfléchis au diagramme de classes UML. Seules les classes métier ont été spécifiées mais quelques classes utilitaires ainsi que des DAO (uniques classes accédant directement à la base de données) ont été implémentées.</w:t>
+      </w:r>
+    </w:p>
+    <w:p>
+      <w:r>
+        <w:rPr>
+          <w:noProof/>
+          <w:lang w:eastAsia="fr-FR"/>
+        </w:rPr>
+        <w:drawing>
+          <wp:inline distT="0" distB="0" distL="0" distR="0">
+            <wp:extent cx="5753100" cy="2057400"/>
+            <wp:effectExtent l="0" t="0" r="0" b="0"/>
+            <wp:docPr id="3" name="Image 3" descr="D:\Users\Morgane LOPVET\Documents\Cours\Epita\Projet\Apping 2\Intranet de la Poste\Diagrammes\Diagramme de classes UML.jpg"/>
+            <wp:cNvGraphicFramePr>
+              <a:graphicFrameLocks xmlns:a="http://schemas.openxmlformats.org/drawingml/2006/main" noChangeAspect="1"/>
+            </wp:cNvGraphicFramePr>
+            <a:graphic xmlns:a="http://schemas.openxmlformats.org/drawingml/2006/main">
+              <a:graphicData uri="http://schemas.openxmlformats.org/drawingml/2006/picture">
+                <pic:pic xmlns:pic="http://schemas.openxmlformats.org/drawingml/2006/picture">
+                  <pic:nvPicPr>
+                    <pic:cNvPr id="0" name="Picture 3" descr="D:\Users\Morgane LOPVET\Documents\Cours\Epita\Projet\Apping 2\Intranet de la Poste\Diagrammes\Diagramme de classes UML.jpg"/>
+                    <pic:cNvPicPr>
+                      <a:picLocks noChangeAspect="1" noChangeArrowheads="1"/>
+                    </pic:cNvPicPr>
+                  </pic:nvPicPr>
+                  <pic:blipFill>
+                    <a:blip r:embed="rId10" cstate="print">
+                      <a:extLst>
+                        <a:ext uri="{28A0092B-C50C-407E-A947-70E740481C1C}">
+                          <a14:useLocalDpi xmlns:a14="http://schemas.microsoft.com/office/drawing/2010/main" val="0"/>
+                        </a:ext>
+                      </a:extLst>
+                    </a:blip>
+                    <a:srcRect/>
+                    <a:stretch>
+                      <a:fillRect/>
+                    </a:stretch>
+                  </pic:blipFill>
+                  <pic:spPr bwMode="auto">
+                    <a:xfrm>
+                      <a:off x="0" y="0"/>
+                      <a:ext cx="5753100" cy="2057400"/>
+                    </a:xfrm>
+                    <a:prstGeom prst="rect">
+                      <a:avLst/>
+                    </a:prstGeom>
+                    <a:noFill/>
+                    <a:ln>
+                      <a:noFill/>
+                    </a:ln>
+                  </pic:spPr>
+                </pic:pic>
+              </a:graphicData>
+            </a:graphic>
+          </wp:inline>
+        </w:drawing>
+      </w:r>
+    </w:p>
+    <w:p>
+      <w:r>
+        <w:t xml:space="preserve">Afin de gérer les différents agents ainsi que leurs droits, nous avons décidé de créer une classe agent de laquelle hérite des agents de type spécifique en fonction des fonctionnalités qui lui sont accessibles. Ainsi, les agents de direction et comptables ont accès à des fonctionnalités communes mais l’agent de direction n’a aucune fonctionnalité exclusive. </w:t>
+      </w:r>
+      <w:r>
+        <w:t xml:space="preserve">La classe </w:t>
+      </w:r>
+      <w:proofErr w:type="spellStart"/>
+      <w:r>
+        <w:t>AgentSupérieur</w:t>
+      </w:r>
+      <w:proofErr w:type="spellEnd"/>
+      <w:r>
+        <w:t xml:space="preserve"> réunit dont les fonctionnalités communes aux agents comptables et de direction tandis que les agents de guichet </w:t>
+      </w:r>
+      <w:r>
+        <w:lastRenderedPageBreak/>
+        <w:t>et comptables ont chacun leur propre classe implémentant les fonctionnalités qui leurs sont réservées.</w:t>
       </w:r>
     </w:p>
     <w:p>
@@ -387,6 +2061,7 @@
       <w:r>
         <w:t>Développement</w:t>
       </w:r>
+      <w:bookmarkEnd w:id="6"/>
     </w:p>
     <w:p>
       <w:pPr>
@@ -396,9 +2071,11 @@
           <w:numId w:val="1"/>
         </w:numPr>
       </w:pPr>
+      <w:bookmarkStart w:id="8" w:name="_Toc342420981"/>
       <w:r>
         <w:t>Mode d’emploi</w:t>
       </w:r>
+      <w:bookmarkEnd w:id="8"/>
     </w:p>
     <w:p>
       <w:pPr>
@@ -408,9 +2085,11 @@
           <w:numId w:val="1"/>
         </w:numPr>
       </w:pPr>
+      <w:bookmarkStart w:id="9" w:name="_Toc342420982"/>
       <w:r>
         <w:t>Compilation, déploiement et exécution</w:t>
       </w:r>
+      <w:bookmarkEnd w:id="9"/>
     </w:p>
     <w:p>
       <w:pPr>
@@ -420,9 +2099,11 @@
           <w:numId w:val="1"/>
         </w:numPr>
       </w:pPr>
+      <w:bookmarkStart w:id="10" w:name="_Toc342420983"/>
       <w:r>
         <w:t>Exemples</w:t>
       </w:r>
+      <w:bookmarkEnd w:id="10"/>
     </w:p>
     <w:p>
       <w:pPr>
@@ -432,9 +2113,11 @@
           <w:numId w:val="1"/>
         </w:numPr>
       </w:pPr>
+      <w:bookmarkStart w:id="11" w:name="_Toc342420984"/>
       <w:r>
         <w:t>Tests</w:t>
       </w:r>
+      <w:bookmarkEnd w:id="11"/>
     </w:p>
     <w:p>
       <w:pPr>
@@ -444,9 +2127,11 @@
           <w:numId w:val="1"/>
         </w:numPr>
       </w:pPr>
+      <w:bookmarkStart w:id="12" w:name="_Toc342420985"/>
       <w:r>
         <w:t>Conclusion</w:t>
       </w:r>
+      <w:bookmarkEnd w:id="12"/>
     </w:p>
     <w:sectPr>
       <w:pgSz w:w="11906" w:h="16838"/>
@@ -583,8 +2268,124 @@
       </w:rPr>
     </w:lvl>
   </w:abstractNum>
+  <w:abstractNum w:abstractNumId="1">
+    <w:nsid w:val="1BD86670"/>
+    <w:multiLevelType w:val="hybridMultilevel"/>
+    <w:tmpl w:val="5524A24A"/>
+    <w:lvl w:ilvl="0" w:tplc="CB8E9BAA">
+      <w:start w:val="4"/>
+      <w:numFmt w:val="bullet"/>
+      <w:lvlText w:val="-"/>
+      <w:lvlJc w:val="left"/>
+      <w:pPr>
+        <w:ind w:left="720" w:hanging="360"/>
+      </w:pPr>
+      <w:rPr>
+        <w:rFonts w:ascii="Calibri" w:eastAsiaTheme="minorHAnsi" w:hAnsi="Calibri" w:cstheme="minorBidi" w:hint="default"/>
+      </w:rPr>
+    </w:lvl>
+    <w:lvl w:ilvl="1" w:tplc="040C0003" w:tentative="1">
+      <w:start w:val="1"/>
+      <w:numFmt w:val="bullet"/>
+      <w:lvlText w:val="o"/>
+      <w:lvlJc w:val="left"/>
+      <w:pPr>
+        <w:ind w:left="1440" w:hanging="360"/>
+      </w:pPr>
+      <w:rPr>
+        <w:rFonts w:ascii="Courier New" w:hAnsi="Courier New" w:cs="Courier New" w:hint="default"/>
+      </w:rPr>
+    </w:lvl>
+    <w:lvl w:ilvl="2" w:tplc="040C0005" w:tentative="1">
+      <w:start w:val="1"/>
+      <w:numFmt w:val="bullet"/>
+      <w:lvlText w:val=""/>
+      <w:lvlJc w:val="left"/>
+      <w:pPr>
+        <w:ind w:left="2160" w:hanging="360"/>
+      </w:pPr>
+      <w:rPr>
+        <w:rFonts w:ascii="Wingdings" w:hAnsi="Wingdings" w:hint="default"/>
+      </w:rPr>
+    </w:lvl>
+    <w:lvl w:ilvl="3" w:tplc="040C0001" w:tentative="1">
+      <w:start w:val="1"/>
+      <w:numFmt w:val="bullet"/>
+      <w:lvlText w:val=""/>
+      <w:lvlJc w:val="left"/>
+      <w:pPr>
+        <w:ind w:left="2880" w:hanging="360"/>
+      </w:pPr>
+      <w:rPr>
+        <w:rFonts w:ascii="Symbol" w:hAnsi="Symbol" w:hint="default"/>
+      </w:rPr>
+    </w:lvl>
+    <w:lvl w:ilvl="4" w:tplc="040C0003" w:tentative="1">
+      <w:start w:val="1"/>
+      <w:numFmt w:val="bullet"/>
+      <w:lvlText w:val="o"/>
+      <w:lvlJc w:val="left"/>
+      <w:pPr>
+        <w:ind w:left="3600" w:hanging="360"/>
+      </w:pPr>
+      <w:rPr>
+        <w:rFonts w:ascii="Courier New" w:hAnsi="Courier New" w:cs="Courier New" w:hint="default"/>
+      </w:rPr>
+    </w:lvl>
+    <w:lvl w:ilvl="5" w:tplc="040C0005" w:tentative="1">
+      <w:start w:val="1"/>
+      <w:numFmt w:val="bullet"/>
+      <w:lvlText w:val=""/>
+      <w:lvlJc w:val="left"/>
+      <w:pPr>
+        <w:ind w:left="4320" w:hanging="360"/>
+      </w:pPr>
+      <w:rPr>
+        <w:rFonts w:ascii="Wingdings" w:hAnsi="Wingdings" w:hint="default"/>
+      </w:rPr>
+    </w:lvl>
+    <w:lvl w:ilvl="6" w:tplc="040C0001" w:tentative="1">
+      <w:start w:val="1"/>
+      <w:numFmt w:val="bullet"/>
+      <w:lvlText w:val=""/>
+      <w:lvlJc w:val="left"/>
+      <w:pPr>
+        <w:ind w:left="5040" w:hanging="360"/>
+      </w:pPr>
+      <w:rPr>
+        <w:rFonts w:ascii="Symbol" w:hAnsi="Symbol" w:hint="default"/>
+      </w:rPr>
+    </w:lvl>
+    <w:lvl w:ilvl="7" w:tplc="040C0003" w:tentative="1">
+      <w:start w:val="1"/>
+      <w:numFmt w:val="bullet"/>
+      <w:lvlText w:val="o"/>
+      <w:lvlJc w:val="left"/>
+      <w:pPr>
+        <w:ind w:left="5760" w:hanging="360"/>
+      </w:pPr>
+      <w:rPr>
+        <w:rFonts w:ascii="Courier New" w:hAnsi="Courier New" w:cs="Courier New" w:hint="default"/>
+      </w:rPr>
+    </w:lvl>
+    <w:lvl w:ilvl="8" w:tplc="040C0005" w:tentative="1">
+      <w:start w:val="1"/>
+      <w:numFmt w:val="bullet"/>
+      <w:lvlText w:val=""/>
+      <w:lvlJc w:val="left"/>
+      <w:pPr>
+        <w:ind w:left="6480" w:hanging="360"/>
+      </w:pPr>
+      <w:rPr>
+        <w:rFonts w:ascii="Wingdings" w:hAnsi="Wingdings" w:hint="default"/>
+      </w:rPr>
+    </w:lvl>
+  </w:abstractNum>
   <w:num w:numId="1">
     <w:abstractNumId w:val="0"/>
+  </w:num>
+  <w:num w:numId="2">
+    <w:abstractNumId w:val="1"/>
   </w:num>
 </w:numbering>
 </file>
@@ -796,6 +2597,52 @@
       <w:szCs w:val="26"/>
     </w:rPr>
   </w:style>
+  <w:style w:type="paragraph" w:styleId="Titre3">
+    <w:name w:val="heading 3"/>
+    <w:basedOn w:val="Normal"/>
+    <w:next w:val="Normal"/>
+    <w:link w:val="Titre3Car"/>
+    <w:uiPriority w:val="9"/>
+    <w:unhideWhenUsed/>
+    <w:qFormat/>
+    <w:rsid w:val="00294DD5"/>
+    <w:pPr>
+      <w:keepNext/>
+      <w:keepLines/>
+      <w:spacing w:before="200" w:after="0"/>
+      <w:outlineLvl w:val="2"/>
+    </w:pPr>
+    <w:rPr>
+      <w:rFonts w:asciiTheme="majorHAnsi" w:eastAsiaTheme="majorEastAsia" w:hAnsiTheme="majorHAnsi" w:cstheme="majorBidi"/>
+      <w:b/>
+      <w:bCs/>
+      <w:color w:val="4F81BD" w:themeColor="accent1"/>
+    </w:rPr>
+  </w:style>
+  <w:style w:type="paragraph" w:styleId="Titre4">
+    <w:name w:val="heading 4"/>
+    <w:basedOn w:val="Normal"/>
+    <w:next w:val="Normal"/>
+    <w:link w:val="Titre4Car"/>
+    <w:uiPriority w:val="9"/>
+    <w:unhideWhenUsed/>
+    <w:qFormat/>
+    <w:rsid w:val="00637B45"/>
+    <w:pPr>
+      <w:keepNext/>
+      <w:keepLines/>
+      <w:spacing w:before="200" w:after="0"/>
+      <w:outlineLvl w:val="3"/>
+    </w:pPr>
+    <w:rPr>
+      <w:rFonts w:asciiTheme="majorHAnsi" w:eastAsiaTheme="majorEastAsia" w:hAnsiTheme="majorHAnsi" w:cstheme="majorBidi"/>
+      <w:b/>
+      <w:bCs/>
+      <w:i/>
+      <w:iCs/>
+      <w:color w:val="4F81BD" w:themeColor="accent1"/>
+    </w:rPr>
+  </w:style>
   <w:style w:type="character" w:default="1" w:styleId="Policepardfaut">
     <w:name w:val="Default Paragraph Font"/>
     <w:uiPriority w:val="1"/>
@@ -957,6 +2804,45 @@
     <w:rPr>
       <w:rFonts w:eastAsiaTheme="minorEastAsia"/>
       <w:lang w:eastAsia="fr-FR"/>
+    </w:rPr>
+  </w:style>
+  <w:style w:type="paragraph" w:styleId="Paragraphedeliste">
+    <w:name w:val="List Paragraph"/>
+    <w:basedOn w:val="Normal"/>
+    <w:uiPriority w:val="34"/>
+    <w:qFormat/>
+    <w:rsid w:val="00294DD5"/>
+    <w:pPr>
+      <w:ind w:left="720"/>
+      <w:contextualSpacing/>
+    </w:pPr>
+  </w:style>
+  <w:style w:type="character" w:customStyle="1" w:styleId="Titre3Car">
+    <w:name w:val="Titre 3 Car"/>
+    <w:basedOn w:val="Policepardfaut"/>
+    <w:link w:val="Titre3"/>
+    <w:uiPriority w:val="9"/>
+    <w:rsid w:val="00294DD5"/>
+    <w:rPr>
+      <w:rFonts w:asciiTheme="majorHAnsi" w:eastAsiaTheme="majorEastAsia" w:hAnsiTheme="majorHAnsi" w:cstheme="majorBidi"/>
+      <w:b/>
+      <w:bCs/>
+      <w:color w:val="4F81BD" w:themeColor="accent1"/>
+    </w:rPr>
+  </w:style>
+  <w:style w:type="character" w:customStyle="1" w:styleId="Titre4Car">
+    <w:name w:val="Titre 4 Car"/>
+    <w:basedOn w:val="Policepardfaut"/>
+    <w:link w:val="Titre4"/>
+    <w:uiPriority w:val="9"/>
+    <w:rsid w:val="00637B45"/>
+    <w:rPr>
+      <w:rFonts w:asciiTheme="majorHAnsi" w:eastAsiaTheme="majorEastAsia" w:hAnsiTheme="majorHAnsi" w:cstheme="majorBidi"/>
+      <w:b/>
+      <w:bCs/>
+      <w:i/>
+      <w:iCs/>
+      <w:color w:val="4F81BD" w:themeColor="accent1"/>
     </w:rPr>
   </w:style>
 </w:styles>
@@ -1169,6 +3055,52 @@
       <w:szCs w:val="26"/>
     </w:rPr>
   </w:style>
+  <w:style w:type="paragraph" w:styleId="Titre3">
+    <w:name w:val="heading 3"/>
+    <w:basedOn w:val="Normal"/>
+    <w:next w:val="Normal"/>
+    <w:link w:val="Titre3Car"/>
+    <w:uiPriority w:val="9"/>
+    <w:unhideWhenUsed/>
+    <w:qFormat/>
+    <w:rsid w:val="00294DD5"/>
+    <w:pPr>
+      <w:keepNext/>
+      <w:keepLines/>
+      <w:spacing w:before="200" w:after="0"/>
+      <w:outlineLvl w:val="2"/>
+    </w:pPr>
+    <w:rPr>
+      <w:rFonts w:asciiTheme="majorHAnsi" w:eastAsiaTheme="majorEastAsia" w:hAnsiTheme="majorHAnsi" w:cstheme="majorBidi"/>
+      <w:b/>
+      <w:bCs/>
+      <w:color w:val="4F81BD" w:themeColor="accent1"/>
+    </w:rPr>
+  </w:style>
+  <w:style w:type="paragraph" w:styleId="Titre4">
+    <w:name w:val="heading 4"/>
+    <w:basedOn w:val="Normal"/>
+    <w:next w:val="Normal"/>
+    <w:link w:val="Titre4Car"/>
+    <w:uiPriority w:val="9"/>
+    <w:unhideWhenUsed/>
+    <w:qFormat/>
+    <w:rsid w:val="00637B45"/>
+    <w:pPr>
+      <w:keepNext/>
+      <w:keepLines/>
+      <w:spacing w:before="200" w:after="0"/>
+      <w:outlineLvl w:val="3"/>
+    </w:pPr>
+    <w:rPr>
+      <w:rFonts w:asciiTheme="majorHAnsi" w:eastAsiaTheme="majorEastAsia" w:hAnsiTheme="majorHAnsi" w:cstheme="majorBidi"/>
+      <w:b/>
+      <w:bCs/>
+      <w:i/>
+      <w:iCs/>
+      <w:color w:val="4F81BD" w:themeColor="accent1"/>
+    </w:rPr>
+  </w:style>
   <w:style w:type="character" w:default="1" w:styleId="Policepardfaut">
     <w:name w:val="Default Paragraph Font"/>
     <w:uiPriority w:val="1"/>
@@ -1330,6 +3262,45 @@
     <w:rPr>
       <w:rFonts w:eastAsiaTheme="minorEastAsia"/>
       <w:lang w:eastAsia="fr-FR"/>
+    </w:rPr>
+  </w:style>
+  <w:style w:type="paragraph" w:styleId="Paragraphedeliste">
+    <w:name w:val="List Paragraph"/>
+    <w:basedOn w:val="Normal"/>
+    <w:uiPriority w:val="34"/>
+    <w:qFormat/>
+    <w:rsid w:val="00294DD5"/>
+    <w:pPr>
+      <w:ind w:left="720"/>
+      <w:contextualSpacing/>
+    </w:pPr>
+  </w:style>
+  <w:style w:type="character" w:customStyle="1" w:styleId="Titre3Car">
+    <w:name w:val="Titre 3 Car"/>
+    <w:basedOn w:val="Policepardfaut"/>
+    <w:link w:val="Titre3"/>
+    <w:uiPriority w:val="9"/>
+    <w:rsid w:val="00294DD5"/>
+    <w:rPr>
+      <w:rFonts w:asciiTheme="majorHAnsi" w:eastAsiaTheme="majorEastAsia" w:hAnsiTheme="majorHAnsi" w:cstheme="majorBidi"/>
+      <w:b/>
+      <w:bCs/>
+      <w:color w:val="4F81BD" w:themeColor="accent1"/>
+    </w:rPr>
+  </w:style>
+  <w:style w:type="character" w:customStyle="1" w:styleId="Titre4Car">
+    <w:name w:val="Titre 4 Car"/>
+    <w:basedOn w:val="Policepardfaut"/>
+    <w:link w:val="Titre4"/>
+    <w:uiPriority w:val="9"/>
+    <w:rsid w:val="00637B45"/>
+    <w:rPr>
+      <w:rFonts w:asciiTheme="majorHAnsi" w:eastAsiaTheme="majorEastAsia" w:hAnsiTheme="majorHAnsi" w:cstheme="majorBidi"/>
+      <w:b/>
+      <w:bCs/>
+      <w:i/>
+      <w:iCs/>
+      <w:color w:val="4F81BD" w:themeColor="accent1"/>
     </w:rPr>
   </w:style>
 </w:styles>
@@ -1477,6 +3448,27 @@
     <w:pitch w:val="variable"/>
     <w:sig w:usb0="E00002FF" w:usb1="4000ACFF" w:usb2="00000001" w:usb3="00000000" w:csb0="0000019F" w:csb1="00000000"/>
   </w:font>
+  <w:font w:name="Courier New">
+    <w:panose1 w:val="02070309020205020404"/>
+    <w:charset w:val="00"/>
+    <w:family w:val="modern"/>
+    <w:pitch w:val="fixed"/>
+    <w:sig w:usb0="E0002AFF" w:usb1="C0007843" w:usb2="00000009" w:usb3="00000000" w:csb0="000001FF" w:csb1="00000000"/>
+  </w:font>
+  <w:font w:name="Wingdings">
+    <w:panose1 w:val="05000000000000000000"/>
+    <w:charset w:val="02"/>
+    <w:family w:val="auto"/>
+    <w:pitch w:val="variable"/>
+    <w:sig w:usb0="00000000" w:usb1="10000000" w:usb2="00000000" w:usb3="00000000" w:csb0="80000000" w:csb1="00000000"/>
+  </w:font>
+  <w:font w:name="Symbol">
+    <w:panose1 w:val="05050102010706020507"/>
+    <w:charset w:val="02"/>
+    <w:family w:val="roman"/>
+    <w:pitch w:val="variable"/>
+    <w:sig w:usb0="00000000" w:usb1="10000000" w:usb2="00000000" w:usb3="00000000" w:csb0="80000000" w:csb1="00000000"/>
+  </w:font>
   <w:font w:name="Cambria">
     <w:panose1 w:val="02040503050406030204"/>
     <w:charset w:val="00"/>
@@ -1509,8 +3501,8 @@
   </w:compat>
   <w:rsids>
     <w:rsidRoot w:val="009C41B6"/>
-    <w:rsid w:val="0077363F"/>
     <w:rsid w:val="009C41B6"/>
+    <w:rsid w:val="00F44BE5"/>
   </w:rsids>
   <m:mathPr>
     <m:mathFont m:val="Cambria Math"/>
@@ -2249,7 +4241,7 @@
 </file>
 
 <file path=customXml/itemProps1.xml><?xml version="1.0" encoding="utf-8"?>
-<ds:datastoreItem xmlns:ds="http://schemas.openxmlformats.org/officeDocument/2006/customXml" ds:itemID="{9ED4A8B8-C764-424D-9B62-946091CAC7EF}">
+<ds:datastoreItem xmlns:ds="http://schemas.openxmlformats.org/officeDocument/2006/customXml" ds:itemID="{D535C7F2-377F-4B43-8DD3-FB94CAA52DA9}">
   <ds:schemaRefs>
     <ds:schemaRef ds:uri="http://schemas.openxmlformats.org/officeDocument/2006/bibliography"/>
   </ds:schemaRefs>

</xml_diff>

<commit_message>
Correction du classpath et avancement du rapport. Ajout de la possibilité d'initialiser la base depuis la page de login
</commit_message>
<xml_diff>
--- a/Soutenance/Rapport.docx
+++ b/Soutenance/Rapport.docx
@@ -6,6 +6,7 @@
       <w:sdtPr>
         <w:rPr>
           <w:rFonts w:asciiTheme="majorHAnsi" w:eastAsiaTheme="majorEastAsia" w:hAnsiTheme="majorHAnsi" w:cstheme="majorBidi"/>
+          <w:lang w:eastAsia="en-US"/>
         </w:rPr>
         <w:id w:val="297810579"/>
         <w:docPartObj>
@@ -16,7 +17,6 @@
       <w:sdtEndPr>
         <w:rPr>
           <w:rFonts w:asciiTheme="minorHAnsi" w:eastAsiaTheme="minorHAnsi" w:hAnsiTheme="minorHAnsi" w:cstheme="minorBidi"/>
-          <w:lang w:eastAsia="en-US"/>
         </w:rPr>
       </w:sdtEndPr>
       <w:sdtContent>
@@ -37,6 +37,7 @@
               <w:sdtPr>
                 <w:rPr>
                   <w:rFonts w:asciiTheme="majorHAnsi" w:eastAsiaTheme="majorEastAsia" w:hAnsiTheme="majorHAnsi" w:cstheme="majorBidi"/>
+                  <w:lang w:eastAsia="en-US"/>
                 </w:rPr>
                 <w:alias w:val="Société"/>
                 <w:id w:val="13406915"/>
@@ -46,6 +47,11 @@
                 <w:dataBinding w:prefixMappings="xmlns:ns0='http://schemas.openxmlformats.org/officeDocument/2006/extended-properties'" w:xpath="/ns0:Properties[1]/ns0:Company[1]" w:storeItemID="{6668398D-A668-4E3E-A5EB-62B293D839F1}"/>
                 <w:text/>
               </w:sdtPr>
+              <w:sdtEndPr>
+                <w:rPr>
+                  <w:lang w:eastAsia="fr-FR"/>
+                </w:rPr>
+              </w:sdtEndPr>
               <w:sdtContent>
                 <w:tc>
                   <w:tcPr>
@@ -110,6 +116,7 @@
                   <w:dataBinding w:prefixMappings="xmlns:ns0='http://schemas.openxmlformats.org/package/2006/metadata/core-properties' xmlns:ns1='http://purl.org/dc/elements/1.1/'" w:xpath="/ns0:coreProperties[1]/ns1:title[1]" w:storeItemID="{6C3C8BC8-F283-45AE-878A-BAB7291924A1}"/>
                   <w:text/>
                 </w:sdtPr>
+                <w:sdtEndPr/>
                 <w:sdtContent>
                   <w:p>
                     <w:pPr>
@@ -143,12 +150,10 @@
                 </w:rPr>
                 <w:alias w:val="Sous-titre"/>
                 <w:id w:val="13406923"/>
-                <w:placeholder>
-                  <w:docPart w:val="A730781E246E46DDB2DBF355960998D0"/>
-                </w:placeholder>
                 <w:dataBinding w:prefixMappings="xmlns:ns0='http://schemas.openxmlformats.org/package/2006/metadata/core-properties' xmlns:ns1='http://purl.org/dc/elements/1.1/'" w:xpath="/ns0:coreProperties[1]/ns1:subject[1]" w:storeItemID="{6C3C8BC8-F283-45AE-878A-BAB7291924A1}"/>
                 <w:text/>
               </w:sdtPr>
+              <w:sdtEndPr/>
               <w:sdtContent>
                 <w:tc>
                   <w:tcPr>
@@ -208,12 +213,10 @@
                   </w:rPr>
                   <w:alias w:val="Auteur"/>
                   <w:id w:val="13406928"/>
-                  <w:placeholder>
-                    <w:docPart w:val="B90A02D14BC84278B3B2F9D136330F17"/>
-                  </w:placeholder>
                   <w:dataBinding w:prefixMappings="xmlns:ns0='http://schemas.openxmlformats.org/package/2006/metadata/core-properties' xmlns:ns1='http://purl.org/dc/elements/1.1/'" w:xpath="/ns0:coreProperties[1]/ns1:creator[1]" w:storeItemID="{6C3C8BC8-F283-45AE-878A-BAB7291924A1}"/>
                   <w:text/>
                 </w:sdtPr>
+                <w:sdtEndPr/>
                 <w:sdtContent>
                   <w:p>
                     <w:pPr>
@@ -238,9 +241,6 @@
                   </w:rPr>
                   <w:alias w:val="Date "/>
                   <w:id w:val="13406932"/>
-                  <w:placeholder>
-                    <w:docPart w:val="A089EB5831504528841929D5B3AEAE41"/>
-                  </w:placeholder>
                   <w:showingPlcHdr/>
                   <w:dataBinding w:prefixMappings="xmlns:ns0='http://schemas.microsoft.com/office/2006/coverPageProps'" w:xpath="/ns0:CoverPageProperties[1]/ns0:PublishDate[1]" w:storeItemID="{55AF091B-3C7A-41E3-B477-F2FDAA23CFDA}"/>
                   <w:date>
@@ -249,6 +249,7 @@
                     <w:calendar w:val="gregorian"/>
                   </w:date>
                 </w:sdtPr>
+                <w:sdtEndPr/>
                 <w:sdtContent>
                   <w:p>
                     <w:pPr>
@@ -287,21 +288,22 @@
     </w:sdt>
     <w:sdt>
       <w:sdtPr>
+        <w:rPr>
+          <w:rFonts w:asciiTheme="minorHAnsi" w:eastAsiaTheme="minorHAnsi" w:hAnsiTheme="minorHAnsi" w:cstheme="minorBidi"/>
+          <w:b w:val="0"/>
+          <w:bCs w:val="0"/>
+          <w:color w:val="auto"/>
+          <w:sz w:val="22"/>
+          <w:szCs w:val="22"/>
+          <w:lang w:eastAsia="en-US"/>
+        </w:rPr>
         <w:id w:val="307288276"/>
         <w:docPartObj>
           <w:docPartGallery w:val="Table of Contents"/>
           <w:docPartUnique/>
         </w:docPartObj>
       </w:sdtPr>
-      <w:sdtEndPr>
-        <w:rPr>
-          <w:rFonts w:asciiTheme="minorHAnsi" w:eastAsiaTheme="minorHAnsi" w:hAnsiTheme="minorHAnsi" w:cstheme="minorBidi"/>
-          <w:color w:val="auto"/>
-          <w:sz w:val="22"/>
-          <w:szCs w:val="22"/>
-          <w:lang w:eastAsia="en-US"/>
-        </w:rPr>
-      </w:sdtEndPr>
+      <w:sdtEndPr/>
       <w:sdtContent>
         <w:p>
           <w:pPr>
@@ -333,7 +335,7 @@
           <w:r>
             <w:fldChar w:fldCharType="separate"/>
           </w:r>
-          <w:hyperlink w:anchor="_Toc342420974" w:history="1">
+          <w:hyperlink w:anchor="_Toc342658040" w:history="1">
             <w:r>
               <w:rPr>
                 <w:rStyle w:val="Lienhypertexte"/>
@@ -375,7 +377,7 @@
                 <w:noProof/>
                 <w:webHidden/>
               </w:rPr>
-              <w:instrText xml:space="preserve"> PAGEREF _Toc342420974 \h </w:instrText>
+              <w:instrText xml:space="preserve"> PAGEREF _Toc342658040 \h </w:instrText>
             </w:r>
             <w:r>
               <w:rPr>
@@ -419,7 +421,7 @@
               <w:lang w:eastAsia="fr-FR"/>
             </w:rPr>
           </w:pPr>
-          <w:hyperlink w:anchor="_Toc342420975" w:history="1">
+          <w:hyperlink w:anchor="_Toc342658041" w:history="1">
             <w:r>
               <w:rPr>
                 <w:rStyle w:val="Lienhypertexte"/>
@@ -440,7 +442,7 @@
                 <w:rStyle w:val="Lienhypertexte"/>
                 <w:noProof/>
               </w:rPr>
-              <w:t>Contexte du projet</w:t>
+              <w:t>Présentation du projet</w:t>
             </w:r>
             <w:r>
               <w:rPr>
@@ -461,7 +463,7 @@
                 <w:noProof/>
                 <w:webHidden/>
               </w:rPr>
-              <w:instrText xml:space="preserve"> PAGEREF _Toc342420975 \h </w:instrText>
+              <w:instrText xml:space="preserve"> PAGEREF _Toc342658041 \h </w:instrText>
             </w:r>
             <w:r>
               <w:rPr>
@@ -505,7 +507,7 @@
               <w:lang w:eastAsia="fr-FR"/>
             </w:rPr>
           </w:pPr>
-          <w:hyperlink w:anchor="_Toc342420976" w:history="1">
+          <w:hyperlink w:anchor="_Toc342658042" w:history="1">
             <w:r>
               <w:rPr>
                 <w:rStyle w:val="Lienhypertexte"/>
@@ -547,7 +549,7 @@
                 <w:noProof/>
                 <w:webHidden/>
               </w:rPr>
-              <w:instrText xml:space="preserve"> PAGEREF _Toc342420976 \h </w:instrText>
+              <w:instrText xml:space="preserve"> PAGEREF _Toc342658042 \h </w:instrText>
             </w:r>
             <w:r>
               <w:rPr>
@@ -591,7 +593,7 @@
               <w:lang w:eastAsia="fr-FR"/>
             </w:rPr>
           </w:pPr>
-          <w:hyperlink w:anchor="_Toc342420977" w:history="1">
+          <w:hyperlink w:anchor="_Toc342658043" w:history="1">
             <w:r>
               <w:rPr>
                 <w:rStyle w:val="Lienhypertexte"/>
@@ -633,7 +635,93 @@
                 <w:noProof/>
                 <w:webHidden/>
               </w:rPr>
-              <w:instrText xml:space="preserve"> PAGEREF _Toc342420977 \h </w:instrText>
+              <w:instrText xml:space="preserve"> PAGEREF _Toc342658043 \h </w:instrText>
+            </w:r>
+            <w:r>
+              <w:rPr>
+                <w:noProof/>
+                <w:webHidden/>
+              </w:rPr>
+            </w:r>
+            <w:r>
+              <w:rPr>
+                <w:noProof/>
+                <w:webHidden/>
+              </w:rPr>
+              <w:fldChar w:fldCharType="separate"/>
+            </w:r>
+            <w:r>
+              <w:rPr>
+                <w:noProof/>
+                <w:webHidden/>
+              </w:rPr>
+              <w:t>2</w:t>
+            </w:r>
+            <w:r>
+              <w:rPr>
+                <w:noProof/>
+                <w:webHidden/>
+              </w:rPr>
+              <w:fldChar w:fldCharType="end"/>
+            </w:r>
+          </w:hyperlink>
+        </w:p>
+        <w:p>
+          <w:pPr>
+            <w:pStyle w:val="TM2"/>
+            <w:tabs>
+              <w:tab w:val="left" w:pos="880"/>
+              <w:tab w:val="right" w:leader="dot" w:pos="9062"/>
+            </w:tabs>
+            <w:rPr>
+              <w:rFonts w:eastAsiaTheme="minorEastAsia"/>
+              <w:noProof/>
+              <w:lang w:eastAsia="fr-FR"/>
+            </w:rPr>
+          </w:pPr>
+          <w:hyperlink w:anchor="_Toc342658044" w:history="1">
+            <w:r>
+              <w:rPr>
+                <w:rStyle w:val="Lienhypertexte"/>
+                <w:noProof/>
+              </w:rPr>
+              <w:t>1.4.</w:t>
+            </w:r>
+            <w:r>
+              <w:rPr>
+                <w:rFonts w:eastAsiaTheme="minorEastAsia"/>
+                <w:noProof/>
+                <w:lang w:eastAsia="fr-FR"/>
+              </w:rPr>
+              <w:tab/>
+            </w:r>
+            <w:r>
+              <w:rPr>
+                <w:rStyle w:val="Lienhypertexte"/>
+                <w:noProof/>
+              </w:rPr>
+              <w:t>Technologies utilisées</w:t>
+            </w:r>
+            <w:r>
+              <w:rPr>
+                <w:noProof/>
+                <w:webHidden/>
+              </w:rPr>
+              <w:tab/>
+            </w:r>
+            <w:r>
+              <w:rPr>
+                <w:noProof/>
+                <w:webHidden/>
+              </w:rPr>
+              <w:fldChar w:fldCharType="begin"/>
+            </w:r>
+            <w:r>
+              <w:rPr>
+                <w:noProof/>
+                <w:webHidden/>
+              </w:rPr>
+              <w:instrText xml:space="preserve"> PAGEREF _Toc342658044 \h </w:instrText>
             </w:r>
             <w:r>
               <w:rPr>
@@ -677,7 +765,7 @@
               <w:lang w:eastAsia="fr-FR"/>
             </w:rPr>
           </w:pPr>
-          <w:hyperlink w:anchor="_Toc342420978" w:history="1">
+          <w:hyperlink w:anchor="_Toc342658045" w:history="1">
             <w:r>
               <w:rPr>
                 <w:rStyle w:val="Lienhypertexte"/>
@@ -719,7 +807,7 @@
                 <w:noProof/>
                 <w:webHidden/>
               </w:rPr>
-              <w:instrText xml:space="preserve"> PAGEREF _Toc342420978 \h </w:instrText>
+              <w:instrText xml:space="preserve"> PAGEREF _Toc342658045 \h </w:instrText>
             </w:r>
             <w:r>
               <w:rPr>
@@ -763,7 +851,7 @@
               <w:lang w:eastAsia="fr-FR"/>
             </w:rPr>
           </w:pPr>
-          <w:hyperlink w:anchor="_Toc342420979" w:history="1">
+          <w:hyperlink w:anchor="_Toc342658046" w:history="1">
             <w:r>
               <w:rPr>
                 <w:rStyle w:val="Lienhypertexte"/>
@@ -805,7 +893,7 @@
                 <w:noProof/>
                 <w:webHidden/>
               </w:rPr>
-              <w:instrText xml:space="preserve"> PAGEREF _Toc342420979 \h </w:instrText>
+              <w:instrText xml:space="preserve"> PAGEREF _Toc342658046 \h </w:instrText>
             </w:r>
             <w:r>
               <w:rPr>
@@ -826,6 +914,350 @@
                 <w:webHidden/>
               </w:rPr>
               <w:t>2</w:t>
+            </w:r>
+            <w:r>
+              <w:rPr>
+                <w:noProof/>
+                <w:webHidden/>
+              </w:rPr>
+              <w:fldChar w:fldCharType="end"/>
+            </w:r>
+          </w:hyperlink>
+        </w:p>
+        <w:p>
+          <w:pPr>
+            <w:pStyle w:val="TM3"/>
+            <w:tabs>
+              <w:tab w:val="left" w:pos="1320"/>
+              <w:tab w:val="right" w:leader="dot" w:pos="9062"/>
+            </w:tabs>
+            <w:rPr>
+              <w:rFonts w:eastAsiaTheme="minorEastAsia"/>
+              <w:noProof/>
+              <w:lang w:eastAsia="fr-FR"/>
+            </w:rPr>
+          </w:pPr>
+          <w:hyperlink w:anchor="_Toc342658047" w:history="1">
+            <w:r>
+              <w:rPr>
+                <w:rStyle w:val="Lienhypertexte"/>
+                <w:noProof/>
+              </w:rPr>
+              <w:t>2.1.1.</w:t>
+            </w:r>
+            <w:r>
+              <w:rPr>
+                <w:rFonts w:eastAsiaTheme="minorEastAsia"/>
+                <w:noProof/>
+                <w:lang w:eastAsia="fr-FR"/>
+              </w:rPr>
+              <w:tab/>
+            </w:r>
+            <w:r>
+              <w:rPr>
+                <w:rStyle w:val="Lienhypertexte"/>
+                <w:noProof/>
+              </w:rPr>
+              <w:t>Modèle conceptuel de données</w:t>
+            </w:r>
+            <w:r>
+              <w:rPr>
+                <w:noProof/>
+                <w:webHidden/>
+              </w:rPr>
+              <w:tab/>
+            </w:r>
+            <w:r>
+              <w:rPr>
+                <w:noProof/>
+                <w:webHidden/>
+              </w:rPr>
+              <w:fldChar w:fldCharType="begin"/>
+            </w:r>
+            <w:r>
+              <w:rPr>
+                <w:noProof/>
+                <w:webHidden/>
+              </w:rPr>
+              <w:instrText xml:space="preserve"> PAGEREF _Toc342658047 \h </w:instrText>
+            </w:r>
+            <w:r>
+              <w:rPr>
+                <w:noProof/>
+                <w:webHidden/>
+              </w:rPr>
+            </w:r>
+            <w:r>
+              <w:rPr>
+                <w:noProof/>
+                <w:webHidden/>
+              </w:rPr>
+              <w:fldChar w:fldCharType="separate"/>
+            </w:r>
+            <w:r>
+              <w:rPr>
+                <w:noProof/>
+                <w:webHidden/>
+              </w:rPr>
+              <w:t>2</w:t>
+            </w:r>
+            <w:r>
+              <w:rPr>
+                <w:noProof/>
+                <w:webHidden/>
+              </w:rPr>
+              <w:fldChar w:fldCharType="end"/>
+            </w:r>
+          </w:hyperlink>
+        </w:p>
+        <w:p>
+          <w:pPr>
+            <w:pStyle w:val="TM3"/>
+            <w:tabs>
+              <w:tab w:val="left" w:pos="1320"/>
+              <w:tab w:val="right" w:leader="dot" w:pos="9062"/>
+            </w:tabs>
+            <w:rPr>
+              <w:rFonts w:eastAsiaTheme="minorEastAsia"/>
+              <w:noProof/>
+              <w:lang w:eastAsia="fr-FR"/>
+            </w:rPr>
+          </w:pPr>
+          <w:hyperlink w:anchor="_Toc342658048" w:history="1">
+            <w:r>
+              <w:rPr>
+                <w:rStyle w:val="Lienhypertexte"/>
+                <w:noProof/>
+              </w:rPr>
+              <w:t>2.1.2.</w:t>
+            </w:r>
+            <w:r>
+              <w:rPr>
+                <w:rFonts w:eastAsiaTheme="minorEastAsia"/>
+                <w:noProof/>
+                <w:lang w:eastAsia="fr-FR"/>
+              </w:rPr>
+              <w:tab/>
+            </w:r>
+            <w:r>
+              <w:rPr>
+                <w:rStyle w:val="Lienhypertexte"/>
+                <w:noProof/>
+              </w:rPr>
+              <w:t>Modèle physique de données</w:t>
+            </w:r>
+            <w:r>
+              <w:rPr>
+                <w:noProof/>
+                <w:webHidden/>
+              </w:rPr>
+              <w:tab/>
+            </w:r>
+            <w:r>
+              <w:rPr>
+                <w:noProof/>
+                <w:webHidden/>
+              </w:rPr>
+              <w:fldChar w:fldCharType="begin"/>
+            </w:r>
+            <w:r>
+              <w:rPr>
+                <w:noProof/>
+                <w:webHidden/>
+              </w:rPr>
+              <w:instrText xml:space="preserve"> PAGEREF _Toc342658048 \h </w:instrText>
+            </w:r>
+            <w:r>
+              <w:rPr>
+                <w:noProof/>
+                <w:webHidden/>
+              </w:rPr>
+            </w:r>
+            <w:r>
+              <w:rPr>
+                <w:noProof/>
+                <w:webHidden/>
+              </w:rPr>
+              <w:fldChar w:fldCharType="separate"/>
+            </w:r>
+            <w:r>
+              <w:rPr>
+                <w:noProof/>
+                <w:webHidden/>
+              </w:rPr>
+              <w:t>3</w:t>
+            </w:r>
+            <w:r>
+              <w:rPr>
+                <w:noProof/>
+                <w:webHidden/>
+              </w:rPr>
+              <w:fldChar w:fldCharType="end"/>
+            </w:r>
+          </w:hyperlink>
+        </w:p>
+        <w:p>
+          <w:pPr>
+            <w:pStyle w:val="TM3"/>
+            <w:tabs>
+              <w:tab w:val="left" w:pos="1320"/>
+              <w:tab w:val="right" w:leader="dot" w:pos="9062"/>
+            </w:tabs>
+            <w:rPr>
+              <w:rFonts w:eastAsiaTheme="minorEastAsia"/>
+              <w:noProof/>
+              <w:lang w:eastAsia="fr-FR"/>
+            </w:rPr>
+          </w:pPr>
+          <w:hyperlink w:anchor="_Toc342658049" w:history="1">
+            <w:r>
+              <w:rPr>
+                <w:rStyle w:val="Lienhypertexte"/>
+                <w:noProof/>
+              </w:rPr>
+              <w:t>2.1.3.</w:t>
+            </w:r>
+            <w:r>
+              <w:rPr>
+                <w:rFonts w:eastAsiaTheme="minorEastAsia"/>
+                <w:noProof/>
+                <w:lang w:eastAsia="fr-FR"/>
+              </w:rPr>
+              <w:tab/>
+            </w:r>
+            <w:r>
+              <w:rPr>
+                <w:rStyle w:val="Lienhypertexte"/>
+                <w:noProof/>
+              </w:rPr>
+              <w:t>Diagramme d’activités UML</w:t>
+            </w:r>
+            <w:r>
+              <w:rPr>
+                <w:noProof/>
+                <w:webHidden/>
+              </w:rPr>
+              <w:tab/>
+            </w:r>
+            <w:r>
+              <w:rPr>
+                <w:noProof/>
+                <w:webHidden/>
+              </w:rPr>
+              <w:fldChar w:fldCharType="begin"/>
+            </w:r>
+            <w:r>
+              <w:rPr>
+                <w:noProof/>
+                <w:webHidden/>
+              </w:rPr>
+              <w:instrText xml:space="preserve"> PAGEREF _Toc342658049 \h </w:instrText>
+            </w:r>
+            <w:r>
+              <w:rPr>
+                <w:noProof/>
+                <w:webHidden/>
+              </w:rPr>
+            </w:r>
+            <w:r>
+              <w:rPr>
+                <w:noProof/>
+                <w:webHidden/>
+              </w:rPr>
+              <w:fldChar w:fldCharType="separate"/>
+            </w:r>
+            <w:r>
+              <w:rPr>
+                <w:noProof/>
+                <w:webHidden/>
+              </w:rPr>
+              <w:t>3</w:t>
+            </w:r>
+            <w:r>
+              <w:rPr>
+                <w:noProof/>
+                <w:webHidden/>
+              </w:rPr>
+              <w:fldChar w:fldCharType="end"/>
+            </w:r>
+          </w:hyperlink>
+        </w:p>
+        <w:p>
+          <w:pPr>
+            <w:pStyle w:val="TM3"/>
+            <w:tabs>
+              <w:tab w:val="left" w:pos="1320"/>
+              <w:tab w:val="right" w:leader="dot" w:pos="9062"/>
+            </w:tabs>
+            <w:rPr>
+              <w:rFonts w:eastAsiaTheme="minorEastAsia"/>
+              <w:noProof/>
+              <w:lang w:eastAsia="fr-FR"/>
+            </w:rPr>
+          </w:pPr>
+          <w:hyperlink w:anchor="_Toc342658050" w:history="1">
+            <w:r>
+              <w:rPr>
+                <w:rStyle w:val="Lienhypertexte"/>
+                <w:noProof/>
+              </w:rPr>
+              <w:t>2.1.4.</w:t>
+            </w:r>
+            <w:r>
+              <w:rPr>
+                <w:rFonts w:eastAsiaTheme="minorEastAsia"/>
+                <w:noProof/>
+                <w:lang w:eastAsia="fr-FR"/>
+              </w:rPr>
+              <w:tab/>
+            </w:r>
+            <w:r>
+              <w:rPr>
+                <w:rStyle w:val="Lienhypertexte"/>
+                <w:noProof/>
+              </w:rPr>
+              <w:t>Diagramme de classes UML</w:t>
+            </w:r>
+            <w:r>
+              <w:rPr>
+                <w:noProof/>
+                <w:webHidden/>
+              </w:rPr>
+              <w:tab/>
+            </w:r>
+            <w:r>
+              <w:rPr>
+                <w:noProof/>
+                <w:webHidden/>
+              </w:rPr>
+              <w:fldChar w:fldCharType="begin"/>
+            </w:r>
+            <w:r>
+              <w:rPr>
+                <w:noProof/>
+                <w:webHidden/>
+              </w:rPr>
+              <w:instrText xml:space="preserve"> PAGEREF _Toc342658050 \h </w:instrText>
+            </w:r>
+            <w:r>
+              <w:rPr>
+                <w:noProof/>
+                <w:webHidden/>
+              </w:rPr>
+            </w:r>
+            <w:r>
+              <w:rPr>
+                <w:noProof/>
+                <w:webHidden/>
+              </w:rPr>
+              <w:fldChar w:fldCharType="separate"/>
+            </w:r>
+            <w:r>
+              <w:rPr>
+                <w:noProof/>
+                <w:webHidden/>
+              </w:rPr>
+              <w:t>4</w:t>
             </w:r>
             <w:r>
               <w:rPr>
@@ -849,7 +1281,7 @@
               <w:lang w:eastAsia="fr-FR"/>
             </w:rPr>
           </w:pPr>
-          <w:hyperlink w:anchor="_Toc342420980" w:history="1">
+          <w:hyperlink w:anchor="_Toc342658051" w:history="1">
             <w:r>
               <w:rPr>
                 <w:rStyle w:val="Lienhypertexte"/>
@@ -891,7 +1323,7 @@
                 <w:noProof/>
                 <w:webHidden/>
               </w:rPr>
-              <w:instrText xml:space="preserve"> PAGEREF _Toc342420980 \h </w:instrText>
+              <w:instrText xml:space="preserve"> PAGEREF _Toc342658051 \h </w:instrText>
             </w:r>
             <w:r>
               <w:rPr>
@@ -911,7 +1343,265 @@
                 <w:noProof/>
                 <w:webHidden/>
               </w:rPr>
-              <w:t>2</w:t>
+              <w:t>5</w:t>
+            </w:r>
+            <w:r>
+              <w:rPr>
+                <w:noProof/>
+                <w:webHidden/>
+              </w:rPr>
+              <w:fldChar w:fldCharType="end"/>
+            </w:r>
+          </w:hyperlink>
+        </w:p>
+        <w:p>
+          <w:pPr>
+            <w:pStyle w:val="TM3"/>
+            <w:tabs>
+              <w:tab w:val="left" w:pos="1320"/>
+              <w:tab w:val="right" w:leader="dot" w:pos="9062"/>
+            </w:tabs>
+            <w:rPr>
+              <w:rFonts w:eastAsiaTheme="minorEastAsia"/>
+              <w:noProof/>
+              <w:lang w:eastAsia="fr-FR"/>
+            </w:rPr>
+          </w:pPr>
+          <w:hyperlink w:anchor="_Toc342658052" w:history="1">
+            <w:r>
+              <w:rPr>
+                <w:rStyle w:val="Lienhypertexte"/>
+                <w:noProof/>
+              </w:rPr>
+              <w:t>2.2.1.</w:t>
+            </w:r>
+            <w:r>
+              <w:rPr>
+                <w:rFonts w:eastAsiaTheme="minorEastAsia"/>
+                <w:noProof/>
+                <w:lang w:eastAsia="fr-FR"/>
+              </w:rPr>
+              <w:tab/>
+            </w:r>
+            <w:r>
+              <w:rPr>
+                <w:rStyle w:val="Lienhypertexte"/>
+                <w:noProof/>
+              </w:rPr>
+              <w:t>Base de données</w:t>
+            </w:r>
+            <w:r>
+              <w:rPr>
+                <w:noProof/>
+                <w:webHidden/>
+              </w:rPr>
+              <w:tab/>
+            </w:r>
+            <w:r>
+              <w:rPr>
+                <w:noProof/>
+                <w:webHidden/>
+              </w:rPr>
+              <w:fldChar w:fldCharType="begin"/>
+            </w:r>
+            <w:r>
+              <w:rPr>
+                <w:noProof/>
+                <w:webHidden/>
+              </w:rPr>
+              <w:instrText xml:space="preserve"> PAGEREF _Toc342658052 \h </w:instrText>
+            </w:r>
+            <w:r>
+              <w:rPr>
+                <w:noProof/>
+                <w:webHidden/>
+              </w:rPr>
+            </w:r>
+            <w:r>
+              <w:rPr>
+                <w:noProof/>
+                <w:webHidden/>
+              </w:rPr>
+              <w:fldChar w:fldCharType="separate"/>
+            </w:r>
+            <w:r>
+              <w:rPr>
+                <w:noProof/>
+                <w:webHidden/>
+              </w:rPr>
+              <w:t>5</w:t>
+            </w:r>
+            <w:r>
+              <w:rPr>
+                <w:noProof/>
+                <w:webHidden/>
+              </w:rPr>
+              <w:fldChar w:fldCharType="end"/>
+            </w:r>
+          </w:hyperlink>
+        </w:p>
+        <w:p>
+          <w:pPr>
+            <w:pStyle w:val="TM3"/>
+            <w:tabs>
+              <w:tab w:val="left" w:pos="1320"/>
+              <w:tab w:val="right" w:leader="dot" w:pos="9062"/>
+            </w:tabs>
+            <w:rPr>
+              <w:rFonts w:eastAsiaTheme="minorEastAsia"/>
+              <w:noProof/>
+              <w:lang w:eastAsia="fr-FR"/>
+            </w:rPr>
+          </w:pPr>
+          <w:hyperlink w:anchor="_Toc342658053" w:history="1">
+            <w:r>
+              <w:rPr>
+                <w:rStyle w:val="Lienhypertexte"/>
+                <w:noProof/>
+              </w:rPr>
+              <w:t>2.2.2.</w:t>
+            </w:r>
+            <w:r>
+              <w:rPr>
+                <w:rFonts w:eastAsiaTheme="minorEastAsia"/>
+                <w:noProof/>
+                <w:lang w:eastAsia="fr-FR"/>
+              </w:rPr>
+              <w:tab/>
+            </w:r>
+            <w:r>
+              <w:rPr>
+                <w:rStyle w:val="Lienhypertexte"/>
+                <w:noProof/>
+              </w:rPr>
+              <w:t>Classes métier</w:t>
+            </w:r>
+            <w:r>
+              <w:rPr>
+                <w:noProof/>
+                <w:webHidden/>
+              </w:rPr>
+              <w:tab/>
+            </w:r>
+            <w:r>
+              <w:rPr>
+                <w:noProof/>
+                <w:webHidden/>
+              </w:rPr>
+              <w:fldChar w:fldCharType="begin"/>
+            </w:r>
+            <w:r>
+              <w:rPr>
+                <w:noProof/>
+                <w:webHidden/>
+              </w:rPr>
+              <w:instrText xml:space="preserve"> PAGEREF _Toc342658053 \h </w:instrText>
+            </w:r>
+            <w:r>
+              <w:rPr>
+                <w:noProof/>
+                <w:webHidden/>
+              </w:rPr>
+            </w:r>
+            <w:r>
+              <w:rPr>
+                <w:noProof/>
+                <w:webHidden/>
+              </w:rPr>
+              <w:fldChar w:fldCharType="separate"/>
+            </w:r>
+            <w:r>
+              <w:rPr>
+                <w:noProof/>
+                <w:webHidden/>
+              </w:rPr>
+              <w:t>5</w:t>
+            </w:r>
+            <w:r>
+              <w:rPr>
+                <w:noProof/>
+                <w:webHidden/>
+              </w:rPr>
+              <w:fldChar w:fldCharType="end"/>
+            </w:r>
+          </w:hyperlink>
+        </w:p>
+        <w:p>
+          <w:pPr>
+            <w:pStyle w:val="TM3"/>
+            <w:tabs>
+              <w:tab w:val="left" w:pos="1320"/>
+              <w:tab w:val="right" w:leader="dot" w:pos="9062"/>
+            </w:tabs>
+            <w:rPr>
+              <w:rFonts w:eastAsiaTheme="minorEastAsia"/>
+              <w:noProof/>
+              <w:lang w:eastAsia="fr-FR"/>
+            </w:rPr>
+          </w:pPr>
+          <w:hyperlink w:anchor="_Toc342658054" w:history="1">
+            <w:r>
+              <w:rPr>
+                <w:rStyle w:val="Lienhypertexte"/>
+                <w:noProof/>
+              </w:rPr>
+              <w:t>2.2.3.</w:t>
+            </w:r>
+            <w:r>
+              <w:rPr>
+                <w:rFonts w:eastAsiaTheme="minorEastAsia"/>
+                <w:noProof/>
+                <w:lang w:eastAsia="fr-FR"/>
+              </w:rPr>
+              <w:tab/>
+            </w:r>
+            <w:r>
+              <w:rPr>
+                <w:rStyle w:val="Lienhypertexte"/>
+                <w:noProof/>
+              </w:rPr>
+              <w:t>Servlets et JSP</w:t>
+            </w:r>
+            <w:r>
+              <w:rPr>
+                <w:noProof/>
+                <w:webHidden/>
+              </w:rPr>
+              <w:tab/>
+            </w:r>
+            <w:r>
+              <w:rPr>
+                <w:noProof/>
+                <w:webHidden/>
+              </w:rPr>
+              <w:fldChar w:fldCharType="begin"/>
+            </w:r>
+            <w:r>
+              <w:rPr>
+                <w:noProof/>
+                <w:webHidden/>
+              </w:rPr>
+              <w:instrText xml:space="preserve"> PAGEREF _Toc342658054 \h </w:instrText>
+            </w:r>
+            <w:r>
+              <w:rPr>
+                <w:noProof/>
+                <w:webHidden/>
+              </w:rPr>
+            </w:r>
+            <w:r>
+              <w:rPr>
+                <w:noProof/>
+                <w:webHidden/>
+              </w:rPr>
+              <w:fldChar w:fldCharType="separate"/>
+            </w:r>
+            <w:r>
+              <w:rPr>
+                <w:noProof/>
+                <w:webHidden/>
+              </w:rPr>
+              <w:t>5</w:t>
             </w:r>
             <w:r>
               <w:rPr>
@@ -935,7 +1625,7 @@
               <w:lang w:eastAsia="fr-FR"/>
             </w:rPr>
           </w:pPr>
-          <w:hyperlink w:anchor="_Toc342420981" w:history="1">
+          <w:hyperlink w:anchor="_Toc342658055" w:history="1">
             <w:r>
               <w:rPr>
                 <w:rStyle w:val="Lienhypertexte"/>
@@ -977,7 +1667,7 @@
                 <w:noProof/>
                 <w:webHidden/>
               </w:rPr>
-              <w:instrText xml:space="preserve"> PAGEREF _Toc342420981 \h </w:instrText>
+              <w:instrText xml:space="preserve"> PAGEREF _Toc342658055 \h </w:instrText>
             </w:r>
             <w:r>
               <w:rPr>
@@ -997,7 +1687,7 @@
                 <w:noProof/>
                 <w:webHidden/>
               </w:rPr>
-              <w:t>2</w:t>
+              <w:t>6</w:t>
             </w:r>
             <w:r>
               <w:rPr>
@@ -1021,7 +1711,7 @@
               <w:lang w:eastAsia="fr-FR"/>
             </w:rPr>
           </w:pPr>
-          <w:hyperlink w:anchor="_Toc342420982" w:history="1">
+          <w:hyperlink w:anchor="_Toc342658056" w:history="1">
             <w:r>
               <w:rPr>
                 <w:rStyle w:val="Lienhypertexte"/>
@@ -1063,7 +1753,7 @@
                 <w:noProof/>
                 <w:webHidden/>
               </w:rPr>
-              <w:instrText xml:space="preserve"> PAGEREF _Toc342420982 \h </w:instrText>
+              <w:instrText xml:space="preserve"> PAGEREF _Toc342658056 \h </w:instrText>
             </w:r>
             <w:r>
               <w:rPr>
@@ -1083,7 +1773,7 @@
                 <w:noProof/>
                 <w:webHidden/>
               </w:rPr>
-              <w:t>2</w:t>
+              <w:t>6</w:t>
             </w:r>
             <w:r>
               <w:rPr>
@@ -1107,7 +1797,7 @@
               <w:lang w:eastAsia="fr-FR"/>
             </w:rPr>
           </w:pPr>
-          <w:hyperlink w:anchor="_Toc342420983" w:history="1">
+          <w:hyperlink w:anchor="_Toc342658057" w:history="1">
             <w:r>
               <w:rPr>
                 <w:rStyle w:val="Lienhypertexte"/>
@@ -1149,7 +1839,7 @@
                 <w:noProof/>
                 <w:webHidden/>
               </w:rPr>
-              <w:instrText xml:space="preserve"> PAGEREF _Toc342420983 \h </w:instrText>
+              <w:instrText xml:space="preserve"> PAGEREF _Toc342658057 \h </w:instrText>
             </w:r>
             <w:r>
               <w:rPr>
@@ -1169,7 +1859,7 @@
                 <w:noProof/>
                 <w:webHidden/>
               </w:rPr>
-              <w:t>2</w:t>
+              <w:t>6</w:t>
             </w:r>
             <w:r>
               <w:rPr>
@@ -1193,7 +1883,7 @@
               <w:lang w:eastAsia="fr-FR"/>
             </w:rPr>
           </w:pPr>
-          <w:hyperlink w:anchor="_Toc342420984" w:history="1">
+          <w:hyperlink w:anchor="_Toc342658058" w:history="1">
             <w:r>
               <w:rPr>
                 <w:rStyle w:val="Lienhypertexte"/>
@@ -1235,7 +1925,7 @@
                 <w:noProof/>
                 <w:webHidden/>
               </w:rPr>
-              <w:instrText xml:space="preserve"> PAGEREF _Toc342420984 \h </w:instrText>
+              <w:instrText xml:space="preserve"> PAGEREF _Toc342658058 \h </w:instrText>
             </w:r>
             <w:r>
               <w:rPr>
@@ -1255,7 +1945,7 @@
                 <w:noProof/>
                 <w:webHidden/>
               </w:rPr>
-              <w:t>2</w:t>
+              <w:t>6</w:t>
             </w:r>
             <w:r>
               <w:rPr>
@@ -1279,7 +1969,7 @@
               <w:lang w:eastAsia="fr-FR"/>
             </w:rPr>
           </w:pPr>
-          <w:hyperlink w:anchor="_Toc342420985" w:history="1">
+          <w:hyperlink w:anchor="_Toc342658059" w:history="1">
             <w:r>
               <w:rPr>
                 <w:rStyle w:val="Lienhypertexte"/>
@@ -1321,7 +2011,7 @@
                 <w:noProof/>
                 <w:webHidden/>
               </w:rPr>
-              <w:instrText xml:space="preserve"> PAGEREF _Toc342420985 \h </w:instrText>
+              <w:instrText xml:space="preserve"> PAGEREF _Toc342658059 \h </w:instrText>
             </w:r>
             <w:r>
               <w:rPr>
@@ -1341,7 +2031,7 @@
                 <w:noProof/>
                 <w:webHidden/>
               </w:rPr>
-              <w:t>2</w:t>
+              <w:t>6</w:t>
             </w:r>
             <w:r>
               <w:rPr>
@@ -1386,7 +2076,7 @@
           <w:numId w:val="1"/>
         </w:numPr>
       </w:pPr>
-      <w:bookmarkStart w:id="0" w:name="_Toc342420974"/>
+      <w:bookmarkStart w:id="0" w:name="_Toc342658040"/>
       <w:r>
         <w:lastRenderedPageBreak/>
         <w:t>Introduction</w:t>
@@ -1401,7 +2091,7 @@
           <w:numId w:val="1"/>
         </w:numPr>
       </w:pPr>
-      <w:bookmarkStart w:id="1" w:name="_Toc342420975"/>
+      <w:bookmarkStart w:id="1" w:name="_Toc342658041"/>
       <w:r>
         <w:t>Présentation</w:t>
       </w:r>
@@ -1429,7 +2119,7 @@
           <w:numId w:val="1"/>
         </w:numPr>
       </w:pPr>
-      <w:bookmarkStart w:id="2" w:name="_Toc342420976"/>
+      <w:bookmarkStart w:id="2" w:name="_Toc342658042"/>
       <w:r>
         <w:t>Equipe</w:t>
       </w:r>
@@ -1493,7 +2183,7 @@
           <w:numId w:val="1"/>
         </w:numPr>
       </w:pPr>
-      <w:bookmarkStart w:id="3" w:name="_Toc342420977"/>
+      <w:bookmarkStart w:id="3" w:name="_Toc342658043"/>
       <w:r>
         <w:t>Ce qui a été fait</w:t>
       </w:r>
@@ -1595,6 +2285,11 @@
       </w:r>
     </w:p>
     <w:p>
+      <w:r>
+        <w:t>Nous avons également mis en place des fonctionnalités de recherche pour les erreurs de caisse.</w:t>
+      </w:r>
+    </w:p>
+    <w:p>
       <w:pPr>
         <w:pStyle w:val="Titre2"/>
         <w:numPr>
@@ -1602,9 +2297,11 @@
           <w:numId w:val="1"/>
         </w:numPr>
       </w:pPr>
+      <w:bookmarkStart w:id="4" w:name="_Toc342658044"/>
       <w:r>
         <w:t>Technologies utilisées</w:t>
       </w:r>
+      <w:bookmarkEnd w:id="4"/>
     </w:p>
     <w:p>
       <w:r>
@@ -1672,11 +2369,11 @@
           <w:numId w:val="1"/>
         </w:numPr>
       </w:pPr>
-      <w:bookmarkStart w:id="4" w:name="_Toc342420978"/>
+      <w:bookmarkStart w:id="5" w:name="_Toc342658045"/>
       <w:r>
         <w:t>Réalisation</w:t>
       </w:r>
-      <w:bookmarkEnd w:id="4"/>
+      <w:bookmarkEnd w:id="5"/>
     </w:p>
     <w:p>
       <w:pPr>
@@ -1686,11 +2383,11 @@
           <w:numId w:val="1"/>
         </w:numPr>
       </w:pPr>
-      <w:bookmarkStart w:id="5" w:name="_Toc342420979"/>
+      <w:bookmarkStart w:id="6" w:name="_Toc342658046"/>
       <w:r>
         <w:t>Conception</w:t>
       </w:r>
-      <w:bookmarkEnd w:id="5"/>
+      <w:bookmarkEnd w:id="6"/>
     </w:p>
     <w:p>
       <w:pPr>
@@ -1700,12 +2397,14 @@
           <w:numId w:val="1"/>
         </w:numPr>
       </w:pPr>
+      <w:bookmarkStart w:id="7" w:name="_Toc342658047"/>
       <w:r>
         <w:t>Modèle</w:t>
       </w:r>
       <w:r>
         <w:t xml:space="preserve"> conceptuel de données</w:t>
       </w:r>
+      <w:bookmarkEnd w:id="7"/>
     </w:p>
     <w:p>
       <w:r>
@@ -1713,9 +2412,6 @@
       </w:r>
     </w:p>
     <w:p>
-      <w:pPr>
-        <w:pStyle w:val="Titre3"/>
-      </w:pPr>
       <w:r>
         <w:rPr>
           <w:noProof/>
@@ -1723,7 +2419,7 @@
         </w:rPr>
         <w:lastRenderedPageBreak/>
         <w:drawing>
-          <wp:inline distT="0" distB="0" distL="0" distR="0" wp14:anchorId="6089C8A1" wp14:editId="20E2A720">
+          <wp:inline distT="0" distB="0" distL="0" distR="0">
             <wp:extent cx="5753100" cy="2827020"/>
             <wp:effectExtent l="0" t="0" r="0" b="0"/>
             <wp:docPr id="1" name="Image 1" descr="D:\Users\Morgane LOPVET\Documents\Cours\Epita\Projet\Apping 2\Intranet de la Poste\Diagrammes\Diagramme conceptuel de données.jpg"/>
@@ -1780,9 +2476,11 @@
           <w:numId w:val="1"/>
         </w:numPr>
       </w:pPr>
+      <w:bookmarkStart w:id="8" w:name="_Toc342658048"/>
       <w:r>
         <w:t>Modèle physique de données</w:t>
       </w:r>
+      <w:bookmarkEnd w:id="8"/>
     </w:p>
     <w:p>
       <w:r>
@@ -1795,6 +2493,9 @@
       <w:proofErr w:type="spellEnd"/>
       <w:r>
         <w:t xml:space="preserve"> génère directement le code SQL de création de la base de données.</w:t>
+      </w:r>
+      <w:r>
+        <w:t xml:space="preserve"> Nous avons notamment utilisé les séquences et les triggers pour gérer l’auto-incrémentation de certains identifiants, comme les ID_ERREUR_CAISSE.</w:t>
       </w:r>
     </w:p>
     <w:p>
@@ -1861,7 +2562,7 @@
           <w:numId w:val="1"/>
         </w:numPr>
       </w:pPr>
-      <w:bookmarkStart w:id="6" w:name="_Toc342420980"/>
+      <w:bookmarkStart w:id="9" w:name="_Toc342658049"/>
       <w:r>
         <w:t>Di</w:t>
       </w:r>
@@ -1877,6 +2578,7 @@
       <w:r>
         <w:t xml:space="preserve"> UML</w:t>
       </w:r>
+      <w:bookmarkEnd w:id="9"/>
     </w:p>
     <w:p>
       <w:r>
@@ -1939,8 +2641,6 @@
           </wp:inline>
         </w:drawing>
       </w:r>
-      <w:bookmarkStart w:id="7" w:name="_GoBack"/>
-      <w:bookmarkEnd w:id="7"/>
     </w:p>
     <w:p>
       <w:pPr>
@@ -1950,9 +2650,11 @@
           <w:numId w:val="1"/>
         </w:numPr>
       </w:pPr>
+      <w:bookmarkStart w:id="10" w:name="_Toc342658050"/>
       <w:r>
         <w:t>Diagramme de classes UML</w:t>
       </w:r>
+      <w:bookmarkEnd w:id="10"/>
     </w:p>
     <w:p>
       <w:r>
@@ -2058,10 +2760,205 @@
           <w:numId w:val="1"/>
         </w:numPr>
       </w:pPr>
+      <w:bookmarkStart w:id="11" w:name="_Toc342658051"/>
       <w:r>
         <w:t>Développement</w:t>
       </w:r>
-      <w:bookmarkEnd w:id="6"/>
+      <w:bookmarkEnd w:id="11"/>
+    </w:p>
+    <w:p>
+      <w:pPr>
+        <w:pStyle w:val="Titre3"/>
+        <w:numPr>
+          <w:ilvl w:val="2"/>
+          <w:numId w:val="1"/>
+        </w:numPr>
+      </w:pPr>
+      <w:bookmarkStart w:id="12" w:name="_Toc342658052"/>
+      <w:r>
+        <w:t>Base de données</w:t>
+      </w:r>
+      <w:bookmarkEnd w:id="12"/>
+    </w:p>
+    <w:p>
+      <w:r>
+        <w:t>Nous avons commencé par gérer les accès à la base de données.</w:t>
+      </w:r>
+    </w:p>
+    <w:p>
+      <w:r>
+        <w:t xml:space="preserve">Nous avons choisi de cloisonner les appels à la base de données dans des classes spécifiques (package BDD) </w:t>
+      </w:r>
+      <w:r>
+        <w:t>a</w:t>
+      </w:r>
+      <w:r>
+        <w:t xml:space="preserve">fin de garder une structure cohérente et éviter les erreurs. </w:t>
+      </w:r>
+      <w:r>
+        <w:t xml:space="preserve">Ces classes permettent donc d’exécuter les requêtes classiques (insert, update, select *) ainsi que d’autres requêtes  spécifiques à certaines méthodes des classes métiers, comme celle qui calcule le bilan d’un bureau de Poste. </w:t>
+      </w:r>
+    </w:p>
+    <w:p>
+      <w:r>
+        <w:t>Nous avons également mis en place un Singleton pour la connexion à la base de données pour s’assurer qu’une seule connexion était ouverte à la fois.</w:t>
+      </w:r>
+    </w:p>
+    <w:p>
+      <w:pPr>
+        <w:pStyle w:val="Titre3"/>
+        <w:numPr>
+          <w:ilvl w:val="2"/>
+          <w:numId w:val="1"/>
+        </w:numPr>
+      </w:pPr>
+      <w:bookmarkStart w:id="13" w:name="_Toc342658053"/>
+      <w:r>
+        <w:t>Classes métier</w:t>
+      </w:r>
+      <w:bookmarkEnd w:id="13"/>
+    </w:p>
+    <w:p>
+      <w:r>
+        <w:t xml:space="preserve">Les classes métiers </w:t>
+      </w:r>
+      <w:r>
+        <w:t>ont été implémentées en adéquation avec le diagramme de classes UML présenté ci-dessus. La plupart des méthodes étaient relativement simples à mettre en place. Mais la méthode chargée régulariser une erreur de caisse a nécessité une phase de réflexion plus importante. Son code est bien commenté.</w:t>
+      </w:r>
+    </w:p>
+    <w:p>
+      <w:pPr>
+        <w:pStyle w:val="Titre3"/>
+        <w:numPr>
+          <w:ilvl w:val="2"/>
+          <w:numId w:val="1"/>
+        </w:numPr>
+      </w:pPr>
+      <w:bookmarkStart w:id="14" w:name="_Toc342658054"/>
+      <w:r>
+        <w:t>Servlets et JSP</w:t>
+      </w:r>
+      <w:bookmarkEnd w:id="14"/>
+    </w:p>
+    <w:p>
+      <w:r>
+        <w:t xml:space="preserve">Une fois les classes métiers finalisées, nous avons mis en place les </w:t>
+      </w:r>
+      <w:proofErr w:type="spellStart"/>
+      <w:r>
+        <w:t>jsp</w:t>
+      </w:r>
+      <w:proofErr w:type="spellEnd"/>
+      <w:r>
+        <w:t xml:space="preserve"> qui fonctionnent toujours avec une servlet. La servlet s’occupe du traitement en appelant les classes métiers (c’est le contrôleur) tandis que les </w:t>
+      </w:r>
+      <w:proofErr w:type="spellStart"/>
+      <w:r>
+        <w:t>jsp</w:t>
+      </w:r>
+      <w:proofErr w:type="spellEnd"/>
+      <w:r>
+        <w:t xml:space="preserve"> affichent le résultat.</w:t>
+      </w:r>
+    </w:p>
+    <w:p>
+      <w:pPr>
+        <w:pStyle w:val="Titre4"/>
+        <w:numPr>
+          <w:ilvl w:val="3"/>
+          <w:numId w:val="1"/>
+        </w:numPr>
+      </w:pPr>
+      <w:proofErr w:type="spellStart"/>
+      <w:r>
+        <w:t>Taglibs</w:t>
+      </w:r>
+      <w:proofErr w:type="spellEnd"/>
+    </w:p>
+    <w:p>
+      <w:r>
+        <w:t xml:space="preserve">Nous avons utilisé deux </w:t>
+      </w:r>
+      <w:proofErr w:type="spellStart"/>
+      <w:r>
+        <w:t>taglib</w:t>
+      </w:r>
+      <w:proofErr w:type="spellEnd"/>
+      <w:r>
+        <w:t> </w:t>
+      </w:r>
+      <w:r>
+        <w:t>de la JSTL (</w:t>
+      </w:r>
+      <w:proofErr w:type="spellStart"/>
+      <w:r>
+        <w:t>core</w:t>
+      </w:r>
+      <w:proofErr w:type="spellEnd"/>
+      <w:r>
+        <w:t xml:space="preserve"> et format) afin de clarifier l’écriture des </w:t>
+      </w:r>
+      <w:proofErr w:type="spellStart"/>
+      <w:r>
+        <w:t>jsp</w:t>
+      </w:r>
+      <w:proofErr w:type="spellEnd"/>
+      <w:r>
+        <w:t xml:space="preserve">. Nous avons </w:t>
+      </w:r>
+      <w:proofErr w:type="spellStart"/>
+      <w:r>
+        <w:t>définit</w:t>
+      </w:r>
+      <w:proofErr w:type="spellEnd"/>
+      <w:r>
+        <w:t xml:space="preserve">  ces </w:t>
+      </w:r>
+      <w:proofErr w:type="spellStart"/>
+      <w:r>
+        <w:t>taglib</w:t>
+      </w:r>
+      <w:proofErr w:type="spellEnd"/>
+      <w:r>
+        <w:t xml:space="preserve"> dans le fichier « </w:t>
+      </w:r>
+      <w:proofErr w:type="spellStart"/>
+      <w:r>
+        <w:t>taglibs.jsp</w:t>
+      </w:r>
+      <w:proofErr w:type="spellEnd"/>
+      <w:r>
+        <w:t xml:space="preserve"> » et l’avons déclaré dans le fichier « web.xml » afin qu’elles soient automatiquement incluses dans toutes les </w:t>
+      </w:r>
+      <w:proofErr w:type="spellStart"/>
+      <w:r>
+        <w:t>jsp</w:t>
+      </w:r>
+      <w:proofErr w:type="spellEnd"/>
+      <w:r>
+        <w:t xml:space="preserve"> de l’application.</w:t>
+      </w:r>
+    </w:p>
+    <w:p>
+      <w:pPr>
+        <w:pStyle w:val="Titre4"/>
+      </w:pPr>
+      <w:r>
+        <w:t>2.2.3.2. Gestion des droits</w:t>
+      </w:r>
+    </w:p>
+    <w:p>
+      <w:r>
+        <w:t xml:space="preserve">La gestion des droits a été grandement facilitée par notre choix de modèle. Nous avons choisi de mettre un agent en session dès le login validé et avons écrit deux fonctions utilitaires qui se chargent de vérifier que l’agent est bien connecté et qu’il a bien les droits requis pour voir une page ou effectuer une opération. Ces deux fonctions sont appelées dans toutes les servlets. Dans ce contexte, la mise en place de filtres au niveau des </w:t>
+      </w:r>
+      <w:proofErr w:type="spellStart"/>
+      <w:r>
+        <w:t>jsp</w:t>
+      </w:r>
+      <w:proofErr w:type="spellEnd"/>
+      <w:r>
+        <w:t xml:space="preserve"> ne nous a pas paru primordiale.</w:t>
+      </w:r>
     </w:p>
     <w:p>
       <w:pPr>
@@ -2071,11 +2968,11 @@
           <w:numId w:val="1"/>
         </w:numPr>
       </w:pPr>
-      <w:bookmarkStart w:id="8" w:name="_Toc342420981"/>
+      <w:bookmarkStart w:id="15" w:name="_Toc342658055"/>
       <w:r>
         <w:t>Mode d’emploi</w:t>
       </w:r>
-      <w:bookmarkEnd w:id="8"/>
+      <w:bookmarkEnd w:id="15"/>
     </w:p>
     <w:p>
       <w:pPr>
@@ -2085,11 +2982,119 @@
           <w:numId w:val="1"/>
         </w:numPr>
       </w:pPr>
-      <w:bookmarkStart w:id="9" w:name="_Toc342420982"/>
+      <w:bookmarkStart w:id="16" w:name="_Toc342658056"/>
       <w:r>
         <w:t>Compilation, déploiement et exécution</w:t>
       </w:r>
-      <w:bookmarkEnd w:id="9"/>
+      <w:bookmarkEnd w:id="16"/>
+    </w:p>
+    <w:p>
+      <w:proofErr w:type="spellStart"/>
+      <w:r>
+        <w:t>Pré-requis</w:t>
+      </w:r>
+      <w:proofErr w:type="spellEnd"/>
+      <w:r>
+        <w:t> :</w:t>
+      </w:r>
+    </w:p>
+    <w:p>
+      <w:pPr>
+        <w:pStyle w:val="Paragraphedeliste"/>
+        <w:numPr>
+          <w:ilvl w:val="0"/>
+          <w:numId w:val="2"/>
+        </w:numPr>
+      </w:pPr>
+      <w:r>
+        <w:t xml:space="preserve">Avoir </w:t>
+      </w:r>
+      <w:proofErr w:type="spellStart"/>
+      <w:r>
+        <w:t>Tomcat</w:t>
+      </w:r>
+      <w:proofErr w:type="spellEnd"/>
+      <w:r>
+        <w:t xml:space="preserve"> 6 installé</w:t>
+      </w:r>
+    </w:p>
+    <w:p>
+      <w:pPr>
+        <w:pStyle w:val="Paragraphedeliste"/>
+        <w:numPr>
+          <w:ilvl w:val="0"/>
+          <w:numId w:val="2"/>
+        </w:numPr>
+      </w:pPr>
+      <w:r>
+        <w:t>Oracle Application Express 11g installé avec le mot de passe « a ».</w:t>
+      </w:r>
+    </w:p>
+    <w:p>
+      <w:pPr>
+        <w:pStyle w:val="Paragraphedeliste"/>
+        <w:numPr>
+          <w:ilvl w:val="0"/>
+          <w:numId w:val="2"/>
+        </w:numPr>
+      </w:pPr>
+      <w:r>
+        <w:lastRenderedPageBreak/>
+        <w:t>Créer un profil utilisateur nommé « INTRAPOSTE » avec pour mot de passe « a » dans Oracle Application Express</w:t>
+      </w:r>
+    </w:p>
+    <w:p>
+      <w:r>
+        <w:t>Exécuter le script « </w:t>
+      </w:r>
+      <w:proofErr w:type="spellStart"/>
+      <w:r>
+        <w:t>base.sql</w:t>
+      </w:r>
+      <w:proofErr w:type="spellEnd"/>
+      <w:r>
+        <w:t> » dans Oracle Application Express. On pourra initialiser la base avec des données directement depuis l’application, en cliquant sur le lien « </w:t>
+      </w:r>
+      <w:r>
+        <w:t>Initialiser la base</w:t>
+      </w:r>
+      <w:r>
+        <w:t> » depuis la page d’identification.</w:t>
+      </w:r>
+    </w:p>
+    <w:p>
+      <w:r>
+        <w:t xml:space="preserve">Aller ensuite dans le </w:t>
+      </w:r>
+      <w:r>
+        <w:t xml:space="preserve">Gestionnaire d'applications WEB </w:t>
+      </w:r>
+      <w:proofErr w:type="spellStart"/>
+      <w:r>
+        <w:t>Tomcat</w:t>
+      </w:r>
+      <w:proofErr w:type="spellEnd"/>
+      <w:r>
+        <w:t xml:space="preserve"> et </w:t>
+      </w:r>
+      <w:proofErr w:type="spellStart"/>
+      <w:r>
+        <w:t>téléverser</w:t>
+      </w:r>
+      <w:proofErr w:type="spellEnd"/>
+      <w:r>
+        <w:t xml:space="preserve"> le ficher </w:t>
+      </w:r>
+      <w:proofErr w:type="spellStart"/>
+      <w:r>
+        <w:t>war</w:t>
+      </w:r>
+      <w:proofErr w:type="spellEnd"/>
+      <w:r>
+        <w:t xml:space="preserve"> fourni en cliquant sur « déployer ». Cliquer sur le chemin de l’application.</w:t>
+      </w:r>
+      <w:bookmarkStart w:id="17" w:name="_GoBack"/>
+      <w:bookmarkEnd w:id="17"/>
     </w:p>
     <w:p>
       <w:pPr>
@@ -2099,11 +3104,11 @@
           <w:numId w:val="1"/>
         </w:numPr>
       </w:pPr>
-      <w:bookmarkStart w:id="10" w:name="_Toc342420983"/>
+      <w:bookmarkStart w:id="18" w:name="_Toc342658057"/>
       <w:r>
         <w:t>Exemples</w:t>
       </w:r>
-      <w:bookmarkEnd w:id="10"/>
+      <w:bookmarkEnd w:id="18"/>
     </w:p>
     <w:p>
       <w:pPr>
@@ -2113,11 +3118,41 @@
           <w:numId w:val="1"/>
         </w:numPr>
       </w:pPr>
-      <w:bookmarkStart w:id="11" w:name="_Toc342420984"/>
+      <w:bookmarkStart w:id="19" w:name="_Toc342658058"/>
       <w:r>
         <w:t>Tests</w:t>
       </w:r>
-      <w:bookmarkEnd w:id="11"/>
+      <w:bookmarkEnd w:id="19"/>
+    </w:p>
+    <w:p>
+      <w:r>
+        <w:t xml:space="preserve">Nous avons mis en place des tests unitaires avec </w:t>
+      </w:r>
+      <w:proofErr w:type="spellStart"/>
+      <w:r>
+        <w:t>JUnit</w:t>
+      </w:r>
+      <w:proofErr w:type="spellEnd"/>
+      <w:r>
+        <w:t xml:space="preserve"> pour les classes métier afin de nous assurer de leur bon fonctionnement et éviter les régressions suite à des éventuels changements dans ces classes.</w:t>
+      </w:r>
+    </w:p>
+    <w:p>
+      <w:r>
+        <w:t>N</w:t>
+      </w:r>
+      <w:r>
+        <w:t>ous avons également défini un</w:t>
+      </w:r>
+      <w:r>
+        <w:t>e liste</w:t>
+      </w:r>
+      <w:r>
+        <w:t xml:space="preserve"> de tests afin de vérifier le bon fonctionnement de </w:t>
+      </w:r>
+      <w:r>
+        <w:t>l’application dans son ensemble :</w:t>
+      </w:r>
     </w:p>
     <w:p>
       <w:pPr>
@@ -2127,11 +3162,42 @@
           <w:numId w:val="1"/>
         </w:numPr>
       </w:pPr>
-      <w:bookmarkStart w:id="12" w:name="_Toc342420985"/>
+      <w:bookmarkStart w:id="20" w:name="_Toc342658059"/>
       <w:r>
         <w:t>Conclusion</w:t>
       </w:r>
-      <w:bookmarkEnd w:id="12"/>
+      <w:bookmarkEnd w:id="20"/>
+    </w:p>
+    <w:p>
+      <w:r>
+        <w:t>Grâce à notre organisation et notre cohésion, nous avons pu aller au bout de ce projet, en ajoutant même certaines fonctionnalités non requises par le sujet.</w:t>
+      </w:r>
+    </w:p>
+    <w:p>
+      <w:r>
+        <w:t xml:space="preserve">Si nous avions déjà développé un projet en J2EE l’année dernière, ce projet a été l’occasion de découvrir comment fonctionnaient les interactions entre </w:t>
+      </w:r>
+      <w:proofErr w:type="spellStart"/>
+      <w:r>
+        <w:t>jsp</w:t>
+      </w:r>
+      <w:proofErr w:type="spellEnd"/>
+      <w:r>
+        <w:t xml:space="preserve"> et servlets sans passer par un Framework tel que Strut2s. Cela a également été l’occasion de découvrir le moteur de base de données Oracle donc ne nous étions jamais servies. </w:t>
+      </w:r>
+    </w:p>
+    <w:p>
+      <w:r>
+        <w:t xml:space="preserve">On pourrait compléter l’application en offrant une gestion des utilisateurs (création, mise à jour, récupération de mot de passe). Les classes métiers existent déjà et les appels à la base de données pour effectuer ces opérations sont déjà implémentés. Il suffirait donc d’écrire deux nouvelles </w:t>
+      </w:r>
+      <w:proofErr w:type="spellStart"/>
+      <w:r>
+        <w:t>jsp</w:t>
+      </w:r>
+      <w:proofErr w:type="spellEnd"/>
+      <w:r>
+        <w:t xml:space="preserve"> avec leur servlet respectif, une pour la création/modification d’un agent, l’autre pour la récupération du mot de passe.</w:t>
+      </w:r>
     </w:p>
     <w:sectPr>
       <w:pgSz w:w="11906" w:h="16838"/>
@@ -2549,6 +3615,7 @@
   <w:style w:type="paragraph" w:default="1" w:styleId="Normal">
     <w:name w:val="Normal"/>
     <w:qFormat/>
+    <w:rsid w:val="009E441C"/>
   </w:style>
   <w:style w:type="paragraph" w:styleId="Titre1">
     <w:name w:val="heading 1"/>
@@ -2844,6 +3911,19 @@
       <w:iCs/>
       <w:color w:val="4F81BD" w:themeColor="accent1"/>
     </w:rPr>
+  </w:style>
+  <w:style w:type="paragraph" w:styleId="TM3">
+    <w:name w:val="toc 3"/>
+    <w:basedOn w:val="Normal"/>
+    <w:next w:val="Normal"/>
+    <w:autoRedefine/>
+    <w:uiPriority w:val="39"/>
+    <w:unhideWhenUsed/>
+    <w:rsid w:val="001463BC"/>
+    <w:pPr>
+      <w:spacing w:after="100"/>
+      <w:ind w:left="440"/>
+    </w:pPr>
   </w:style>
 </w:styles>
 </file>
@@ -3303,6 +4383,19 @@
       <w:color w:val="4F81BD" w:themeColor="accent1"/>
     </w:rPr>
   </w:style>
+  <w:style w:type="paragraph" w:styleId="TM3">
+    <w:name w:val="toc 3"/>
+    <w:basedOn w:val="Normal"/>
+    <w:next w:val="Normal"/>
+    <w:autoRedefine/>
+    <w:uiPriority w:val="39"/>
+    <w:unhideWhenUsed/>
+    <w:rsid w:val="001463BC"/>
+    <w:pPr>
+      <w:spacing w:after="100"/>
+      <w:ind w:left="440"/>
+    </w:pPr>
+  </w:style>
 </w:styles>
 </file>
 
@@ -3334,96 +4427,6 @@
               <w:rFonts w:asciiTheme="majorHAnsi" w:eastAsiaTheme="majorEastAsia" w:hAnsiTheme="majorHAnsi" w:cstheme="majorBidi"/>
             </w:rPr>
             <w:t>[Nom de la société]</w:t>
-          </w:r>
-        </w:p>
-      </w:docPartBody>
-    </w:docPart>
-    <w:docPart>
-      <w:docPartPr>
-        <w:name w:val="C6EDAE7852FA445C81E882E09A058C1C"/>
-        <w:category>
-          <w:name w:val="Général"/>
-          <w:gallery w:val="placeholder"/>
-        </w:category>
-        <w:types>
-          <w:type w:val="bbPlcHdr"/>
-        </w:types>
-        <w:behaviors>
-          <w:behavior w:val="content"/>
-        </w:behaviors>
-        <w:guid w:val="{E1DEA29B-72A2-46DA-8366-2ED93B6C1437}"/>
-      </w:docPartPr>
-      <w:docPartBody>
-        <w:p>
-          <w:pPr>
-            <w:pStyle w:val="C6EDAE7852FA445C81E882E09A058C1C"/>
-          </w:pPr>
-          <w:r>
-            <w:rPr>
-              <w:rFonts w:asciiTheme="majorHAnsi" w:eastAsiaTheme="majorEastAsia" w:hAnsiTheme="majorHAnsi" w:cstheme="majorBidi"/>
-              <w:color w:val="4F81BD" w:themeColor="accent1"/>
-              <w:sz w:val="80"/>
-              <w:szCs w:val="80"/>
-            </w:rPr>
-            <w:t>[Titre du document]</w:t>
-          </w:r>
-        </w:p>
-      </w:docPartBody>
-    </w:docPart>
-    <w:docPart>
-      <w:docPartPr>
-        <w:name w:val="A730781E246E46DDB2DBF355960998D0"/>
-        <w:category>
-          <w:name w:val="Général"/>
-          <w:gallery w:val="placeholder"/>
-        </w:category>
-        <w:types>
-          <w:type w:val="bbPlcHdr"/>
-        </w:types>
-        <w:behaviors>
-          <w:behavior w:val="content"/>
-        </w:behaviors>
-        <w:guid w:val="{2F1DF5F1-105A-4A08-A1AA-D5FD328670ED}"/>
-      </w:docPartPr>
-      <w:docPartBody>
-        <w:p>
-          <w:pPr>
-            <w:pStyle w:val="A730781E246E46DDB2DBF355960998D0"/>
-          </w:pPr>
-          <w:r>
-            <w:rPr>
-              <w:rFonts w:asciiTheme="majorHAnsi" w:eastAsiaTheme="majorEastAsia" w:hAnsiTheme="majorHAnsi" w:cstheme="majorBidi"/>
-            </w:rPr>
-            <w:t>[Sous-titre du document]</w:t>
-          </w:r>
-        </w:p>
-      </w:docPartBody>
-    </w:docPart>
-    <w:docPart>
-      <w:docPartPr>
-        <w:name w:val="B90A02D14BC84278B3B2F9D136330F17"/>
-        <w:category>
-          <w:name w:val="Général"/>
-          <w:gallery w:val="placeholder"/>
-        </w:category>
-        <w:types>
-          <w:type w:val="bbPlcHdr"/>
-        </w:types>
-        <w:behaviors>
-          <w:behavior w:val="content"/>
-        </w:behaviors>
-        <w:guid w:val="{1838C009-EB45-4C85-8090-9CEC5A718AD3}"/>
-      </w:docPartPr>
-      <w:docPartBody>
-        <w:p>
-          <w:pPr>
-            <w:pStyle w:val="B90A02D14BC84278B3B2F9D136330F17"/>
-          </w:pPr>
-          <w:r>
-            <w:rPr>
-              <w:color w:val="4F81BD" w:themeColor="accent1"/>
-            </w:rPr>
-            <w:t>[Nom de l’auteur]</w:t>
           </w:r>
         </w:p>
       </w:docPartBody>
@@ -3494,15 +4497,17 @@
   <w:characterSpacingControl w:val="doNotCompress"/>
   <w:compat>
     <w:useFELayout/>
-    <w:compatSetting w:name="compatibilityMode" w:uri="http://schemas.microsoft.com/office/word" w:val="14"/>
-    <w:compatSetting w:name="overrideTableStyleFontSizeAndJustification" w:uri="http://schemas.microsoft.com/office/word" w:val="1"/>
-    <w:compatSetting w:name="enableOpenTypeFeatures" w:uri="http://schemas.microsoft.com/office/word" w:val="1"/>
-    <w:compatSetting w:name="doNotFlipMirrorIndents" w:uri="http://schemas.microsoft.com/office/word" w:val="1"/>
+    <w:compatSetting w:name="compatibilityMode" w:uri="http://schemas.microsoft.com/office/word" w:val="12"/>
   </w:compat>
   <w:rsids>
     <w:rsidRoot w:val="009C41B6"/>
+    <w:rsid w:val="003B1591"/>
+    <w:rsid w:val="00883009"/>
     <w:rsid w:val="009C41B6"/>
+    <w:rsid w:val="00C252A0"/>
+    <w:rsid w:val="00C7775B"/>
     <w:rsid w:val="00F44BE5"/>
+    <w:rsid w:val="00FA3325"/>
   </w:rsids>
   <m:mathPr>
     <m:mathFont m:val="Cambria Math"/>
@@ -3683,6 +4688,7 @@
   <w:style w:type="paragraph" w:default="1" w:styleId="Normal">
     <w:name w:val="Normal"/>
     <w:qFormat/>
+    <w:rsid w:val="00C7775B"/>
   </w:style>
   <w:style w:type="character" w:default="1" w:styleId="Policepardfaut">
     <w:name w:val="Default Paragraph Font"/>
@@ -3920,26 +4926,6 @@
     <w:uiPriority w:val="99"/>
     <w:semiHidden/>
     <w:unhideWhenUsed/>
-  </w:style>
-  <w:style w:type="paragraph" w:customStyle="1" w:styleId="5E222A79ADF54E17A4F9189275A2EA76">
-    <w:name w:val="5E222A79ADF54E17A4F9189275A2EA76"/>
-    <w:rsid w:val="009C41B6"/>
-  </w:style>
-  <w:style w:type="paragraph" w:customStyle="1" w:styleId="C6EDAE7852FA445C81E882E09A058C1C">
-    <w:name w:val="C6EDAE7852FA445C81E882E09A058C1C"/>
-    <w:rsid w:val="009C41B6"/>
-  </w:style>
-  <w:style w:type="paragraph" w:customStyle="1" w:styleId="A730781E246E46DDB2DBF355960998D0">
-    <w:name w:val="A730781E246E46DDB2DBF355960998D0"/>
-    <w:rsid w:val="009C41B6"/>
-  </w:style>
-  <w:style w:type="paragraph" w:customStyle="1" w:styleId="B90A02D14BC84278B3B2F9D136330F17">
-    <w:name w:val="B90A02D14BC84278B3B2F9D136330F17"/>
-    <w:rsid w:val="009C41B6"/>
-  </w:style>
-  <w:style w:type="paragraph" w:customStyle="1" w:styleId="A089EB5831504528841929D5B3AEAE41">
-    <w:name w:val="A089EB5831504528841929D5B3AEAE41"/>
-    <w:rsid w:val="009C41B6"/>
   </w:style>
 </w:styles>
 </file>
@@ -4241,7 +5227,7 @@
 </file>
 
 <file path=customXml/itemProps1.xml><?xml version="1.0" encoding="utf-8"?>
-<ds:datastoreItem xmlns:ds="http://schemas.openxmlformats.org/officeDocument/2006/customXml" ds:itemID="{D535C7F2-377F-4B43-8DD3-FB94CAA52DA9}">
+<ds:datastoreItem xmlns:ds="http://schemas.openxmlformats.org/officeDocument/2006/customXml" ds:itemID="{D9843D7A-12B8-4799-ADAB-1D90F9282D7A}">
   <ds:schemaRefs>
     <ds:schemaRef ds:uri="http://schemas.openxmlformats.org/officeDocument/2006/bibliography"/>
   </ds:schemaRefs>

</xml_diff>